<commit_message>
STD lab 07 update
</commit_message>
<xml_diff>
--- a/2020-Sisteme Tolerante la Defecte/labs/07/Enunt-laborator07.docx
+++ b/2020-Sisteme Tolerante la Defecte/labs/07/Enunt-laborator07.docx
@@ -97,6 +97,7 @@
         </w:rPr>
         <w:t xml:space="preserve"> </w:t>
       </w:r>
+      <w:proofErr w:type="spellStart"/>
       <w:r>
         <w:rPr>
           <w:rFonts w:ascii="Arial" w:eastAsia="Times New Roman" w:hAnsi="Arial" w:cs="Arial"/>
@@ -106,6 +107,7 @@
         </w:rPr>
         <w:t>Docker</w:t>
       </w:r>
+      <w:proofErr w:type="spellEnd"/>
       <w:r>
         <w:rPr>
           <w:rFonts w:ascii="Arial" w:eastAsia="Times New Roman" w:hAnsi="Arial" w:cs="Arial"/>
@@ -139,7 +141,33 @@
           <w:u w:val="single"/>
           <w:lang w:val="ro-RO"/>
         </w:rPr>
-        <w:t xml:space="preserve">Atenție la copy-paste unele simboluri gen </w:t>
+        <w:t xml:space="preserve">Atenție la </w:t>
+      </w:r>
+      <w:proofErr w:type="spellStart"/>
+      <w:r>
+        <w:rPr>
+          <w:rFonts w:ascii="Arial" w:eastAsia="Times New Roman" w:hAnsi="Arial" w:cs="Arial"/>
+          <w:b/>
+          <w:bCs/>
+          <w:sz w:val="27"/>
+          <w:szCs w:val="27"/>
+          <w:u w:val="single"/>
+          <w:lang w:val="ro-RO"/>
+        </w:rPr>
+        <w:t>copy</w:t>
+      </w:r>
+      <w:proofErr w:type="spellEnd"/>
+      <w:r>
+        <w:rPr>
+          <w:rFonts w:ascii="Arial" w:eastAsia="Times New Roman" w:hAnsi="Arial" w:cs="Arial"/>
+          <w:b/>
+          <w:bCs/>
+          <w:sz w:val="27"/>
+          <w:szCs w:val="27"/>
+          <w:u w:val="single"/>
+          <w:lang w:val="ro-RO"/>
+        </w:rPr>
+        <w:t xml:space="preserve">-paste unele simboluri gen </w:t>
       </w:r>
       <w:r>
         <w:rPr>
@@ -236,7 +264,27 @@
           <w:szCs w:val="24"/>
           <w:lang w:val="ro-RO"/>
         </w:rPr>
-        <w:t xml:space="preserve">Treceți prin primele 4 scenarii Docker de pe </w:t>
+        <w:t xml:space="preserve">Treceți prin primele 4 scenarii </w:t>
+      </w:r>
+      <w:proofErr w:type="spellStart"/>
+      <w:r>
+        <w:rPr>
+          <w:rFonts w:ascii="Arial" w:eastAsia="Times New Roman" w:hAnsi="Arial" w:cs="Arial"/>
+          <w:sz w:val="24"/>
+          <w:szCs w:val="24"/>
+          <w:lang w:val="ro-RO"/>
+        </w:rPr>
+        <w:t>Docker</w:t>
+      </w:r>
+      <w:proofErr w:type="spellEnd"/>
+      <w:r>
+        <w:rPr>
+          <w:rFonts w:ascii="Arial" w:eastAsia="Times New Roman" w:hAnsi="Arial" w:cs="Arial"/>
+          <w:sz w:val="24"/>
+          <w:szCs w:val="24"/>
+          <w:lang w:val="ro-RO"/>
+        </w:rPr>
+        <w:t xml:space="preserve"> de pe </w:t>
       </w:r>
       <w:hyperlink r:id="rId7" w:history="1">
         <w:r>
@@ -277,16 +325,48 @@
           <w:lang w:val="ro-RO"/>
         </w:rPr>
       </w:pPr>
-      <w:r>
-        <w:rPr>
-          <w:rFonts w:ascii="Arial" w:eastAsia="Times New Roman" w:hAnsi="Arial" w:cs="Arial"/>
-          <w:sz w:val="24"/>
-          <w:szCs w:val="24"/>
-          <w:lang w:val="ro-RO"/>
-        </w:rPr>
-        <w:t xml:space="preserve">Reminder lab trecut: Faceți un cont de student pe </w:t>
+      <w:proofErr w:type="spellStart"/>
+      <w:r>
+        <w:rPr>
+          <w:rFonts w:ascii="Arial" w:eastAsia="Times New Roman" w:hAnsi="Arial" w:cs="Arial"/>
+          <w:sz w:val="24"/>
+          <w:szCs w:val="24"/>
+          <w:lang w:val="ro-RO"/>
+        </w:rPr>
+        <w:t>Reminder</w:t>
+      </w:r>
+      <w:proofErr w:type="spellEnd"/>
+      <w:r>
+        <w:rPr>
+          <w:rFonts w:ascii="Arial" w:eastAsia="Times New Roman" w:hAnsi="Arial" w:cs="Arial"/>
+          <w:sz w:val="24"/>
+          <w:szCs w:val="24"/>
+          <w:lang w:val="ro-RO"/>
+        </w:rPr>
+        <w:t xml:space="preserve"> </w:t>
+      </w:r>
+      <w:proofErr w:type="spellStart"/>
+      <w:r>
+        <w:rPr>
+          <w:rFonts w:ascii="Arial" w:eastAsia="Times New Roman" w:hAnsi="Arial" w:cs="Arial"/>
+          <w:sz w:val="24"/>
+          <w:szCs w:val="24"/>
+          <w:lang w:val="ro-RO"/>
+        </w:rPr>
+        <w:t>lab</w:t>
+      </w:r>
+      <w:proofErr w:type="spellEnd"/>
+      <w:r>
+        <w:rPr>
+          <w:rFonts w:ascii="Arial" w:eastAsia="Times New Roman" w:hAnsi="Arial" w:cs="Arial"/>
+          <w:sz w:val="24"/>
+          <w:szCs w:val="24"/>
+          <w:lang w:val="ro-RO"/>
+        </w:rPr>
+        <w:t xml:space="preserve"> trecut: Faceți un cont de student pe </w:t>
       </w:r>
       <w:hyperlink r:id="rId8" w:history="1">
+        <w:proofErr w:type="spellStart"/>
         <w:r>
           <w:rPr>
             <w:rStyle w:val="Hyperlink"/>
@@ -297,6 +377,7 @@
           </w:rPr>
           <w:t>Azure</w:t>
         </w:r>
+        <w:proofErr w:type="spellEnd"/>
       </w:hyperlink>
       <w:r>
         <w:rPr>
@@ -379,7 +460,27 @@
           <w:szCs w:val="24"/>
           <w:lang w:val="ro-RO"/>
         </w:rPr>
-        <w:t>Parola de la e-mail e diferită de cea pentru wiki.</w:t>
+        <w:t xml:space="preserve">Parola de la e-mail e diferită de cea pentru </w:t>
+      </w:r>
+      <w:proofErr w:type="spellStart"/>
+      <w:r>
+        <w:rPr>
+          <w:rFonts w:ascii="Arial" w:eastAsia="Times New Roman" w:hAnsi="Arial" w:cs="Arial"/>
+          <w:sz w:val="24"/>
+          <w:szCs w:val="24"/>
+          <w:lang w:val="ro-RO"/>
+        </w:rPr>
+        <w:t>wiki</w:t>
+      </w:r>
+      <w:proofErr w:type="spellEnd"/>
+      <w:r>
+        <w:rPr>
+          <w:rFonts w:ascii="Arial" w:eastAsia="Times New Roman" w:hAnsi="Arial" w:cs="Arial"/>
+          <w:sz w:val="24"/>
+          <w:szCs w:val="24"/>
+          <w:lang w:val="ro-RO"/>
+        </w:rPr>
+        <w:t>.</w:t>
       </w:r>
     </w:p>
     <w:p>
@@ -582,7 +683,27 @@
           <w:szCs w:val="24"/>
           <w:lang w:val="ro-RO"/>
         </w:rPr>
-        <w:t xml:space="preserve">Se va selecta Virtual Machines. </w:t>
+        <w:t xml:space="preserve">Se va selecta Virtual </w:t>
+      </w:r>
+      <w:proofErr w:type="spellStart"/>
+      <w:r>
+        <w:rPr>
+          <w:rFonts w:ascii="Arial" w:eastAsia="Times New Roman" w:hAnsi="Arial" w:cs="Arial"/>
+          <w:sz w:val="24"/>
+          <w:szCs w:val="24"/>
+          <w:lang w:val="ro-RO"/>
+        </w:rPr>
+        <w:t>Machines</w:t>
+      </w:r>
+      <w:proofErr w:type="spellEnd"/>
+      <w:r>
+        <w:rPr>
+          <w:rFonts w:ascii="Arial" w:eastAsia="Times New Roman" w:hAnsi="Arial" w:cs="Arial"/>
+          <w:sz w:val="24"/>
+          <w:szCs w:val="24"/>
+          <w:lang w:val="ro-RO"/>
+        </w:rPr>
+        <w:t xml:space="preserve">. </w:t>
       </w:r>
       <w:r>
         <w:rPr>
@@ -851,8 +972,54 @@
           <w:u w:val="single"/>
           <w:lang w:val="ro-RO"/>
         </w:rPr>
-        <w:t>Select inbound ports</w:t>
-      </w:r>
+        <w:t xml:space="preserve">Select </w:t>
+      </w:r>
+      <w:proofErr w:type="spellStart"/>
+      <w:r>
+        <w:rPr>
+          <w:rFonts w:ascii="Arial" w:eastAsia="Times New Roman" w:hAnsi="Arial" w:cs="Arial"/>
+          <w:b/>
+          <w:bCs/>
+          <w:i/>
+          <w:iCs/>
+          <w:sz w:val="32"/>
+          <w:szCs w:val="32"/>
+          <w:u w:val="single"/>
+          <w:lang w:val="ro-RO"/>
+        </w:rPr>
+        <w:t>inbound</w:t>
+      </w:r>
+      <w:proofErr w:type="spellEnd"/>
+      <w:r>
+        <w:rPr>
+          <w:rFonts w:ascii="Arial" w:eastAsia="Times New Roman" w:hAnsi="Arial" w:cs="Arial"/>
+          <w:b/>
+          <w:bCs/>
+          <w:i/>
+          <w:iCs/>
+          <w:sz w:val="32"/>
+          <w:szCs w:val="32"/>
+          <w:u w:val="single"/>
+          <w:lang w:val="ro-RO"/>
+        </w:rPr>
+        <w:t xml:space="preserve"> </w:t>
+      </w:r>
+      <w:proofErr w:type="spellStart"/>
+      <w:r>
+        <w:rPr>
+          <w:rFonts w:ascii="Arial" w:eastAsia="Times New Roman" w:hAnsi="Arial" w:cs="Arial"/>
+          <w:b/>
+          <w:bCs/>
+          <w:i/>
+          <w:iCs/>
+          <w:sz w:val="32"/>
+          <w:szCs w:val="32"/>
+          <w:u w:val="single"/>
+          <w:lang w:val="ro-RO"/>
+        </w:rPr>
+        <w:t>ports</w:t>
+      </w:r>
+      <w:proofErr w:type="spellEnd"/>
       <w:r>
         <w:rPr>
           <w:rFonts w:ascii="Arial" w:eastAsia="Times New Roman" w:hAnsi="Arial" w:cs="Arial"/>
@@ -890,7 +1057,27 @@
           <w:szCs w:val="24"/>
           <w:lang w:val="ro-RO"/>
         </w:rPr>
-        <w:t>Se va merge la Review+Create și se va apăsa Create.</w:t>
+        <w:t xml:space="preserve">Se va merge la </w:t>
+      </w:r>
+      <w:proofErr w:type="spellStart"/>
+      <w:r>
+        <w:rPr>
+          <w:rFonts w:ascii="Arial" w:eastAsia="Times New Roman" w:hAnsi="Arial" w:cs="Arial"/>
+          <w:sz w:val="24"/>
+          <w:szCs w:val="24"/>
+          <w:lang w:val="ro-RO"/>
+        </w:rPr>
+        <w:t>Review+Create</w:t>
+      </w:r>
+      <w:proofErr w:type="spellEnd"/>
+      <w:r>
+        <w:rPr>
+          <w:rFonts w:ascii="Arial" w:eastAsia="Times New Roman" w:hAnsi="Arial" w:cs="Arial"/>
+          <w:sz w:val="24"/>
+          <w:szCs w:val="24"/>
+          <w:lang w:val="ro-RO"/>
+        </w:rPr>
+        <w:t xml:space="preserve"> și se va apăsa Create.</w:t>
       </w:r>
     </w:p>
     <w:p>
@@ -1034,7 +1221,27 @@
           <w:szCs w:val="24"/>
           <w:lang w:val="ro-RO"/>
         </w:rPr>
-        <w:t xml:space="preserve">Prin putty </w:t>
+        <w:t xml:space="preserve">Prin </w:t>
+      </w:r>
+      <w:proofErr w:type="spellStart"/>
+      <w:r>
+        <w:rPr>
+          <w:rFonts w:ascii="Arial" w:eastAsia="Times New Roman" w:hAnsi="Arial" w:cs="Arial"/>
+          <w:sz w:val="24"/>
+          <w:szCs w:val="24"/>
+          <w:lang w:val="ro-RO"/>
+        </w:rPr>
+        <w:t>putty</w:t>
+      </w:r>
+      <w:proofErr w:type="spellEnd"/>
+      <w:r>
+        <w:rPr>
+          <w:rFonts w:ascii="Arial" w:eastAsia="Times New Roman" w:hAnsi="Arial" w:cs="Arial"/>
+          <w:sz w:val="24"/>
+          <w:szCs w:val="24"/>
+          <w:lang w:val="ro-RO"/>
+        </w:rPr>
+        <w:t xml:space="preserve"> </w:t>
       </w:r>
       <w:r>
         <w:rPr>
@@ -1070,7 +1277,27 @@
           <w:szCs w:val="24"/>
           <w:lang w:val="ro-RO"/>
         </w:rPr>
-        <w:t xml:space="preserve"> mașini (un terminal putty pentru fiecare).</w:t>
+        <w:t xml:space="preserve"> mașini (un terminal </w:t>
+      </w:r>
+      <w:proofErr w:type="spellStart"/>
+      <w:r>
+        <w:rPr>
+          <w:rFonts w:ascii="Arial" w:eastAsia="Times New Roman" w:hAnsi="Arial" w:cs="Arial"/>
+          <w:sz w:val="24"/>
+          <w:szCs w:val="24"/>
+          <w:lang w:val="ro-RO"/>
+        </w:rPr>
+        <w:t>putty</w:t>
+      </w:r>
+      <w:proofErr w:type="spellEnd"/>
+      <w:r>
+        <w:rPr>
+          <w:rFonts w:ascii="Arial" w:eastAsia="Times New Roman" w:hAnsi="Arial" w:cs="Arial"/>
+          <w:sz w:val="24"/>
+          <w:szCs w:val="24"/>
+          <w:lang w:val="ro-RO"/>
+        </w:rPr>
+        <w:t xml:space="preserve"> pentru fiecare).</w:t>
       </w:r>
     </w:p>
     <w:p>
@@ -1124,7 +1351,27 @@
           <w:szCs w:val="24"/>
           <w:lang w:val="ro-RO"/>
         </w:rPr>
-        <w:t xml:space="preserve">Veți folosi student@IP_public dar notați și IP-ul privat al celor </w:t>
+        <w:t xml:space="preserve">Veți folosi </w:t>
+      </w:r>
+      <w:proofErr w:type="spellStart"/>
+      <w:r>
+        <w:rPr>
+          <w:rFonts w:ascii="Arial" w:eastAsia="Times New Roman" w:hAnsi="Arial" w:cs="Arial"/>
+          <w:sz w:val="24"/>
+          <w:szCs w:val="24"/>
+          <w:lang w:val="ro-RO"/>
+        </w:rPr>
+        <w:t>student@IP_public</w:t>
+      </w:r>
+      <w:proofErr w:type="spellEnd"/>
+      <w:r>
+        <w:rPr>
+          <w:rFonts w:ascii="Arial" w:eastAsia="Times New Roman" w:hAnsi="Arial" w:cs="Arial"/>
+          <w:sz w:val="24"/>
+          <w:szCs w:val="24"/>
+          <w:lang w:val="ro-RO"/>
+        </w:rPr>
+        <w:t xml:space="preserve"> dar notați și IP-ul privat al celor </w:t>
       </w:r>
       <w:r>
         <w:rPr>
@@ -1327,7 +1574,27 @@
           <w:szCs w:val="24"/>
           <w:lang w:val="ro-RO"/>
         </w:rPr>
-        <w:t xml:space="preserve">Va trebui să copiați fișierele din schelet din folderul </w:t>
+        <w:t xml:space="preserve">Va trebui să copiați fișierele din schelet din </w:t>
+      </w:r>
+      <w:proofErr w:type="spellStart"/>
+      <w:r>
+        <w:rPr>
+          <w:rFonts w:ascii="Arial" w:eastAsia="Times New Roman" w:hAnsi="Arial" w:cs="Arial"/>
+          <w:sz w:val="24"/>
+          <w:szCs w:val="24"/>
+          <w:lang w:val="ro-RO"/>
+        </w:rPr>
+        <w:t>folderul</w:t>
+      </w:r>
+      <w:proofErr w:type="spellEnd"/>
+      <w:r>
+        <w:rPr>
+          <w:rFonts w:ascii="Arial" w:eastAsia="Times New Roman" w:hAnsi="Arial" w:cs="Arial"/>
+          <w:sz w:val="24"/>
+          <w:szCs w:val="24"/>
+          <w:lang w:val="ro-RO"/>
+        </w:rPr>
+        <w:t xml:space="preserve"> </w:t>
       </w:r>
       <w:r>
         <w:rPr>
@@ -1399,7 +1666,27 @@
           <w:szCs w:val="24"/>
           <w:lang w:val="ro-RO"/>
         </w:rPr>
-        <w:t>. Puteți folosi WinScp.</w:t>
+        <w:t xml:space="preserve">. Puteți folosi </w:t>
+      </w:r>
+      <w:proofErr w:type="spellStart"/>
+      <w:r>
+        <w:rPr>
+          <w:rFonts w:ascii="Arial" w:eastAsia="Times New Roman" w:hAnsi="Arial" w:cs="Arial"/>
+          <w:sz w:val="24"/>
+          <w:szCs w:val="24"/>
+          <w:lang w:val="ro-RO"/>
+        </w:rPr>
+        <w:t>WinScp</w:t>
+      </w:r>
+      <w:proofErr w:type="spellEnd"/>
+      <w:r>
+        <w:rPr>
+          <w:rFonts w:ascii="Arial" w:eastAsia="Times New Roman" w:hAnsi="Arial" w:cs="Arial"/>
+          <w:sz w:val="24"/>
+          <w:szCs w:val="24"/>
+          <w:lang w:val="ro-RO"/>
+        </w:rPr>
+        <w:t>.</w:t>
       </w:r>
     </w:p>
     <w:p>
@@ -1426,16 +1713,76 @@
           <w:szCs w:val="24"/>
           <w:lang w:val="ro-RO"/>
         </w:rPr>
-        <w:t xml:space="preserve">În arhiva de laborator aveți fișierele .php pentru un site web. Acest </w:t>
-      </w:r>
-      <w:r>
-        <w:rPr>
-          <w:rFonts w:ascii="Arial" w:eastAsia="Times New Roman" w:hAnsi="Arial" w:cs="Arial"/>
-          <w:sz w:val="24"/>
-          <w:szCs w:val="24"/>
-          <w:lang w:val="ro-RO"/>
-        </w:rPr>
-        <w:t>site are nevoie de mysql si php.</w:t>
+        <w:t>În arhiva de laborator aveți fișierele .</w:t>
+      </w:r>
+      <w:proofErr w:type="spellStart"/>
+      <w:r>
+        <w:rPr>
+          <w:rFonts w:ascii="Arial" w:eastAsia="Times New Roman" w:hAnsi="Arial" w:cs="Arial"/>
+          <w:sz w:val="24"/>
+          <w:szCs w:val="24"/>
+          <w:lang w:val="ro-RO"/>
+        </w:rPr>
+        <w:t>php</w:t>
+      </w:r>
+      <w:proofErr w:type="spellEnd"/>
+      <w:r>
+        <w:rPr>
+          <w:rFonts w:ascii="Arial" w:eastAsia="Times New Roman" w:hAnsi="Arial" w:cs="Arial"/>
+          <w:sz w:val="24"/>
+          <w:szCs w:val="24"/>
+          <w:lang w:val="ro-RO"/>
+        </w:rPr>
+        <w:t xml:space="preserve"> pentru un site web. Acest </w:t>
+      </w:r>
+      <w:r>
+        <w:rPr>
+          <w:rFonts w:ascii="Arial" w:eastAsia="Times New Roman" w:hAnsi="Arial" w:cs="Arial"/>
+          <w:sz w:val="24"/>
+          <w:szCs w:val="24"/>
+          <w:lang w:val="ro-RO"/>
+        </w:rPr>
+        <w:t xml:space="preserve">site are nevoie de </w:t>
+      </w:r>
+      <w:proofErr w:type="spellStart"/>
+      <w:r>
+        <w:rPr>
+          <w:rFonts w:ascii="Arial" w:eastAsia="Times New Roman" w:hAnsi="Arial" w:cs="Arial"/>
+          <w:sz w:val="24"/>
+          <w:szCs w:val="24"/>
+          <w:lang w:val="ro-RO"/>
+        </w:rPr>
+        <w:t>mysql</w:t>
+      </w:r>
+      <w:proofErr w:type="spellEnd"/>
+      <w:r>
+        <w:rPr>
+          <w:rFonts w:ascii="Arial" w:eastAsia="Times New Roman" w:hAnsi="Arial" w:cs="Arial"/>
+          <w:sz w:val="24"/>
+          <w:szCs w:val="24"/>
+          <w:lang w:val="ro-RO"/>
+        </w:rPr>
+        <w:t xml:space="preserve"> si </w:t>
+      </w:r>
+      <w:proofErr w:type="spellStart"/>
+      <w:r>
+        <w:rPr>
+          <w:rFonts w:ascii="Arial" w:eastAsia="Times New Roman" w:hAnsi="Arial" w:cs="Arial"/>
+          <w:sz w:val="24"/>
+          <w:szCs w:val="24"/>
+          <w:lang w:val="ro-RO"/>
+        </w:rPr>
+        <w:t>php</w:t>
+      </w:r>
+      <w:proofErr w:type="spellEnd"/>
+      <w:r>
+        <w:rPr>
+          <w:rFonts w:ascii="Arial" w:eastAsia="Times New Roman" w:hAnsi="Arial" w:cs="Arial"/>
+          <w:sz w:val="24"/>
+          <w:szCs w:val="24"/>
+          <w:lang w:val="ro-RO"/>
+        </w:rPr>
+        <w:t>.</w:t>
       </w:r>
       <w:r>
         <w:rPr>
@@ -1482,7 +1829,67 @@
           <w:szCs w:val="24"/>
           <w:lang w:val="ro-RO"/>
         </w:rPr>
-        <w:t>Serverul mysql va avea user root și parola student</w:t>
+        <w:t xml:space="preserve">Serverul </w:t>
+      </w:r>
+      <w:proofErr w:type="spellStart"/>
+      <w:r>
+        <w:rPr>
+          <w:rFonts w:ascii="Arial" w:eastAsia="Times New Roman" w:hAnsi="Arial" w:cs="Arial"/>
+          <w:sz w:val="24"/>
+          <w:szCs w:val="24"/>
+          <w:lang w:val="ro-RO"/>
+        </w:rPr>
+        <w:t>mysql</w:t>
+      </w:r>
+      <w:proofErr w:type="spellEnd"/>
+      <w:r>
+        <w:rPr>
+          <w:rFonts w:ascii="Arial" w:eastAsia="Times New Roman" w:hAnsi="Arial" w:cs="Arial"/>
+          <w:sz w:val="24"/>
+          <w:szCs w:val="24"/>
+          <w:lang w:val="ro-RO"/>
+        </w:rPr>
+        <w:t xml:space="preserve"> va avea </w:t>
+      </w:r>
+      <w:proofErr w:type="spellStart"/>
+      <w:r>
+        <w:rPr>
+          <w:rFonts w:ascii="Arial" w:eastAsia="Times New Roman" w:hAnsi="Arial" w:cs="Arial"/>
+          <w:sz w:val="24"/>
+          <w:szCs w:val="24"/>
+          <w:lang w:val="ro-RO"/>
+        </w:rPr>
+        <w:t>user</w:t>
+      </w:r>
+      <w:proofErr w:type="spellEnd"/>
+      <w:r>
+        <w:rPr>
+          <w:rFonts w:ascii="Arial" w:eastAsia="Times New Roman" w:hAnsi="Arial" w:cs="Arial"/>
+          <w:sz w:val="24"/>
+          <w:szCs w:val="24"/>
+          <w:lang w:val="ro-RO"/>
+        </w:rPr>
+        <w:t xml:space="preserve"> </w:t>
+      </w:r>
+      <w:proofErr w:type="spellStart"/>
+      <w:r>
+        <w:rPr>
+          <w:rFonts w:ascii="Arial" w:eastAsia="Times New Roman" w:hAnsi="Arial" w:cs="Arial"/>
+          <w:sz w:val="24"/>
+          <w:szCs w:val="24"/>
+          <w:lang w:val="ro-RO"/>
+        </w:rPr>
+        <w:t>root</w:t>
+      </w:r>
+      <w:proofErr w:type="spellEnd"/>
+      <w:r>
+        <w:rPr>
+          <w:rFonts w:ascii="Arial" w:eastAsia="Times New Roman" w:hAnsi="Arial" w:cs="Arial"/>
+          <w:sz w:val="24"/>
+          <w:szCs w:val="24"/>
+          <w:lang w:val="ro-RO"/>
+        </w:rPr>
+        <w:t xml:space="preserve"> și parola student</w:t>
       </w:r>
     </w:p>
     <w:p>
@@ -1518,8 +1925,39 @@
           <w:szCs w:val="24"/>
           <w:lang w:val="ro-RO"/>
         </w:rPr>
-        <w:t xml:space="preserve"> mysql, apache2, php</w:t>
-      </w:r>
+        <w:t xml:space="preserve"> </w:t>
+      </w:r>
+      <w:proofErr w:type="spellStart"/>
+      <w:r>
+        <w:rPr>
+          <w:rFonts w:ascii="Arial" w:eastAsia="Times New Roman" w:hAnsi="Arial" w:cs="Arial"/>
+          <w:sz w:val="24"/>
+          <w:szCs w:val="24"/>
+          <w:lang w:val="ro-RO"/>
+        </w:rPr>
+        <w:t>mysql</w:t>
+      </w:r>
+      <w:proofErr w:type="spellEnd"/>
+      <w:r>
+        <w:rPr>
+          <w:rFonts w:ascii="Arial" w:eastAsia="Times New Roman" w:hAnsi="Arial" w:cs="Arial"/>
+          <w:sz w:val="24"/>
+          <w:szCs w:val="24"/>
+          <w:lang w:val="ro-RO"/>
+        </w:rPr>
+        <w:t xml:space="preserve">, apache2, </w:t>
+      </w:r>
+      <w:proofErr w:type="spellStart"/>
+      <w:r>
+        <w:rPr>
+          <w:rFonts w:ascii="Arial" w:eastAsia="Times New Roman" w:hAnsi="Arial" w:cs="Arial"/>
+          <w:sz w:val="24"/>
+          <w:szCs w:val="24"/>
+          <w:lang w:val="ro-RO"/>
+        </w:rPr>
+        <w:t>php</w:t>
+      </w:r>
+      <w:proofErr w:type="spellEnd"/>
       <w:r>
         <w:rPr>
           <w:rFonts w:ascii="Arial" w:eastAsia="Times New Roman" w:hAnsi="Arial" w:cs="Arial"/>
@@ -1536,7 +1974,17 @@
           <w:szCs w:val="24"/>
           <w:lang w:val="ro-RO"/>
         </w:rPr>
-        <w:t>suport mysql</w:t>
+        <w:t xml:space="preserve">suport </w:t>
+      </w:r>
+      <w:proofErr w:type="spellStart"/>
+      <w:r>
+        <w:rPr>
+          <w:rFonts w:ascii="Arial" w:eastAsia="Times New Roman" w:hAnsi="Arial" w:cs="Arial"/>
+          <w:sz w:val="24"/>
+          <w:szCs w:val="24"/>
+          <w:lang w:val="ro-RO"/>
+        </w:rPr>
+        <w:t>mysql</w:t>
       </w:r>
       <w:r>
         <w:rPr>
@@ -1547,15 +1995,27 @@
         </w:rPr>
         <w:t>i</w:t>
       </w:r>
-      <w:r>
-        <w:rPr>
-          <w:rFonts w:ascii="Arial" w:eastAsia="Times New Roman" w:hAnsi="Arial" w:cs="Arial"/>
-          <w:sz w:val="24"/>
-          <w:szCs w:val="24"/>
-          <w:lang w:val="ro-RO"/>
-        </w:rPr>
-        <w:t xml:space="preserve"> pentru php</w:t>
-      </w:r>
+      <w:proofErr w:type="spellEnd"/>
+      <w:r>
+        <w:rPr>
+          <w:rFonts w:ascii="Arial" w:eastAsia="Times New Roman" w:hAnsi="Arial" w:cs="Arial"/>
+          <w:sz w:val="24"/>
+          <w:szCs w:val="24"/>
+          <w:lang w:val="ro-RO"/>
+        </w:rPr>
+        <w:t xml:space="preserve"> pentru </w:t>
+      </w:r>
+      <w:proofErr w:type="spellStart"/>
+      <w:r>
+        <w:rPr>
+          <w:rFonts w:ascii="Arial" w:eastAsia="Times New Roman" w:hAnsi="Arial" w:cs="Arial"/>
+          <w:sz w:val="24"/>
+          <w:szCs w:val="24"/>
+          <w:lang w:val="ro-RO"/>
+        </w:rPr>
+        <w:t>php</w:t>
+      </w:r>
+      <w:proofErr w:type="spellEnd"/>
       <w:r>
         <w:rPr>
           <w:rFonts w:ascii="Arial" w:eastAsia="Times New Roman" w:hAnsi="Arial" w:cs="Arial"/>
@@ -1583,6 +2043,7 @@
         </w:rPr>
         <w:t xml:space="preserve"> </w:t>
       </w:r>
+      <w:proofErr w:type="spellStart"/>
       <w:r>
         <w:rPr>
           <w:rFonts w:ascii="Courier New" w:eastAsia="Times New Roman" w:hAnsi="Courier New" w:cs="Courier New"/>
@@ -1592,7 +2053,19 @@
           <w:szCs w:val="20"/>
           <w:highlight w:val="lightGray"/>
         </w:rPr>
-        <w:t>sudo apt-get install SERVER_NAME</w:t>
+        <w:t>sudo</w:t>
+      </w:r>
+      <w:proofErr w:type="spellEnd"/>
+      <w:r>
+        <w:rPr>
+          <w:rFonts w:ascii="Courier New" w:eastAsia="Times New Roman" w:hAnsi="Courier New" w:cs="Courier New"/>
+          <w:b/>
+          <w:bCs/>
+          <w:sz w:val="20"/>
+          <w:szCs w:val="20"/>
+          <w:highlight w:val="lightGray"/>
+        </w:rPr>
+        <w:t xml:space="preserve"> apt-get install SERVER_NAME</w:t>
       </w:r>
       <w:r>
         <w:rPr>
@@ -1628,16 +2101,76 @@
           <w:szCs w:val="24"/>
           <w:lang w:val="ro-RO"/>
         </w:rPr>
-        <w:t xml:space="preserve">În serverul mysql trebuie să introduceți baza de date din fișierul sql </w:t>
-      </w:r>
-      <w:r>
-        <w:rPr>
-          <w:rFonts w:ascii="Arial" w:eastAsia="Times New Roman" w:hAnsi="Arial" w:cs="Arial"/>
-          <w:sz w:val="24"/>
-          <w:szCs w:val="24"/>
-          <w:lang w:val="ro-RO"/>
-        </w:rPr>
-        <w:t>din folderul server</w:t>
+        <w:t xml:space="preserve">În serverul </w:t>
+      </w:r>
+      <w:proofErr w:type="spellStart"/>
+      <w:r>
+        <w:rPr>
+          <w:rFonts w:ascii="Arial" w:eastAsia="Times New Roman" w:hAnsi="Arial" w:cs="Arial"/>
+          <w:sz w:val="24"/>
+          <w:szCs w:val="24"/>
+          <w:lang w:val="ro-RO"/>
+        </w:rPr>
+        <w:t>mysql</w:t>
+      </w:r>
+      <w:proofErr w:type="spellEnd"/>
+      <w:r>
+        <w:rPr>
+          <w:rFonts w:ascii="Arial" w:eastAsia="Times New Roman" w:hAnsi="Arial" w:cs="Arial"/>
+          <w:sz w:val="24"/>
+          <w:szCs w:val="24"/>
+          <w:lang w:val="ro-RO"/>
+        </w:rPr>
+        <w:t xml:space="preserve"> trebuie să introduceți baza de date din fișierul </w:t>
+      </w:r>
+      <w:proofErr w:type="spellStart"/>
+      <w:r>
+        <w:rPr>
+          <w:rFonts w:ascii="Arial" w:eastAsia="Times New Roman" w:hAnsi="Arial" w:cs="Arial"/>
+          <w:sz w:val="24"/>
+          <w:szCs w:val="24"/>
+          <w:lang w:val="ro-RO"/>
+        </w:rPr>
+        <w:t>sql</w:t>
+      </w:r>
+      <w:proofErr w:type="spellEnd"/>
+      <w:r>
+        <w:rPr>
+          <w:rFonts w:ascii="Arial" w:eastAsia="Times New Roman" w:hAnsi="Arial" w:cs="Arial"/>
+          <w:sz w:val="24"/>
+          <w:szCs w:val="24"/>
+          <w:lang w:val="ro-RO"/>
+        </w:rPr>
+        <w:t xml:space="preserve"> </w:t>
+      </w:r>
+      <w:r>
+        <w:rPr>
+          <w:rFonts w:ascii="Arial" w:eastAsia="Times New Roman" w:hAnsi="Arial" w:cs="Arial"/>
+          <w:sz w:val="24"/>
+          <w:szCs w:val="24"/>
+          <w:lang w:val="ro-RO"/>
+        </w:rPr>
+        <w:t xml:space="preserve">din </w:t>
+      </w:r>
+      <w:proofErr w:type="spellStart"/>
+      <w:r>
+        <w:rPr>
+          <w:rFonts w:ascii="Arial" w:eastAsia="Times New Roman" w:hAnsi="Arial" w:cs="Arial"/>
+          <w:sz w:val="24"/>
+          <w:szCs w:val="24"/>
+          <w:lang w:val="ro-RO"/>
+        </w:rPr>
+        <w:t>folderul</w:t>
+      </w:r>
+      <w:proofErr w:type="spellEnd"/>
+      <w:r>
+        <w:rPr>
+          <w:rFonts w:ascii="Arial" w:eastAsia="Times New Roman" w:hAnsi="Arial" w:cs="Arial"/>
+          <w:sz w:val="24"/>
+          <w:szCs w:val="24"/>
+          <w:lang w:val="ro-RO"/>
+        </w:rPr>
+        <w:t xml:space="preserve"> server</w:t>
       </w:r>
       <w:r>
         <w:rPr>
@@ -1655,16 +2188,67 @@
           <w:szCs w:val="24"/>
           <w:lang w:val="ro-RO"/>
         </w:rPr>
-        <w:t xml:space="preserve">. Pentru serverul web va trebui să introduceți în folderul specific fișierul index.php din </w:t>
-      </w:r>
-      <w:r>
-        <w:rPr>
-          <w:rFonts w:ascii="Arial" w:eastAsia="Times New Roman" w:hAnsi="Arial" w:cs="Arial"/>
-          <w:sz w:val="24"/>
-          <w:szCs w:val="24"/>
-          <w:lang w:val="ro-RO"/>
-        </w:rPr>
-        <w:t>folderul server</w:t>
+        <w:t xml:space="preserve">. Pentru serverul web va trebui să introduceți în </w:t>
+      </w:r>
+      <w:proofErr w:type="spellStart"/>
+      <w:r>
+        <w:rPr>
+          <w:rFonts w:ascii="Arial" w:eastAsia="Times New Roman" w:hAnsi="Arial" w:cs="Arial"/>
+          <w:sz w:val="24"/>
+          <w:szCs w:val="24"/>
+          <w:lang w:val="ro-RO"/>
+        </w:rPr>
+        <w:t>folderul</w:t>
+      </w:r>
+      <w:proofErr w:type="spellEnd"/>
+      <w:r>
+        <w:rPr>
+          <w:rFonts w:ascii="Arial" w:eastAsia="Times New Roman" w:hAnsi="Arial" w:cs="Arial"/>
+          <w:sz w:val="24"/>
+          <w:szCs w:val="24"/>
+          <w:lang w:val="ro-RO"/>
+        </w:rPr>
+        <w:t xml:space="preserve"> specific fișierul </w:t>
+      </w:r>
+      <w:proofErr w:type="spellStart"/>
+      <w:r>
+        <w:rPr>
+          <w:rFonts w:ascii="Arial" w:eastAsia="Times New Roman" w:hAnsi="Arial" w:cs="Arial"/>
+          <w:sz w:val="24"/>
+          <w:szCs w:val="24"/>
+          <w:lang w:val="ro-RO"/>
+        </w:rPr>
+        <w:t>index.php</w:t>
+      </w:r>
+      <w:proofErr w:type="spellEnd"/>
+      <w:r>
+        <w:rPr>
+          <w:rFonts w:ascii="Arial" w:eastAsia="Times New Roman" w:hAnsi="Arial" w:cs="Arial"/>
+          <w:sz w:val="24"/>
+          <w:szCs w:val="24"/>
+          <w:lang w:val="ro-RO"/>
+        </w:rPr>
+        <w:t xml:space="preserve"> din </w:t>
+      </w:r>
+      <w:proofErr w:type="spellStart"/>
+      <w:r>
+        <w:rPr>
+          <w:rFonts w:ascii="Arial" w:eastAsia="Times New Roman" w:hAnsi="Arial" w:cs="Arial"/>
+          <w:sz w:val="24"/>
+          <w:szCs w:val="24"/>
+          <w:lang w:val="ro-RO"/>
+        </w:rPr>
+        <w:t>folderul</w:t>
+      </w:r>
+      <w:proofErr w:type="spellEnd"/>
+      <w:r>
+        <w:rPr>
+          <w:rFonts w:ascii="Arial" w:eastAsia="Times New Roman" w:hAnsi="Arial" w:cs="Arial"/>
+          <w:sz w:val="24"/>
+          <w:szCs w:val="24"/>
+          <w:lang w:val="ro-RO"/>
+        </w:rPr>
+        <w:t xml:space="preserve"> server</w:t>
       </w:r>
       <w:r>
         <w:rPr>
@@ -1777,7 +2361,27 @@
           <w:szCs w:val="24"/>
           <w:lang w:val="ro-RO"/>
         </w:rPr>
-        <w:t xml:space="preserve"> (evident fără vre-o eroare)</w:t>
+        <w:t xml:space="preserve"> (evident fără </w:t>
+      </w:r>
+      <w:proofErr w:type="spellStart"/>
+      <w:r>
+        <w:rPr>
+          <w:rFonts w:ascii="Arial" w:eastAsia="Times New Roman" w:hAnsi="Arial" w:cs="Arial"/>
+          <w:sz w:val="24"/>
+          <w:szCs w:val="24"/>
+          <w:lang w:val="ro-RO"/>
+        </w:rPr>
+        <w:t>vre</w:t>
+      </w:r>
+      <w:proofErr w:type="spellEnd"/>
+      <w:r>
+        <w:rPr>
+          <w:rFonts w:ascii="Arial" w:eastAsia="Times New Roman" w:hAnsi="Arial" w:cs="Arial"/>
+          <w:sz w:val="24"/>
+          <w:szCs w:val="24"/>
+          <w:lang w:val="ro-RO"/>
+        </w:rPr>
+        <w:t>-o eroare)</w:t>
       </w:r>
       <w:r>
         <w:rPr>
@@ -2049,7 +2653,27 @@
           <w:szCs w:val="24"/>
           <w:lang w:val="ro-RO"/>
         </w:rPr>
-        <w:t xml:space="preserve"> mysql:</w:t>
+        <w:t xml:space="preserve"> </w:t>
+      </w:r>
+      <w:proofErr w:type="spellStart"/>
+      <w:r>
+        <w:rPr>
+          <w:rFonts w:ascii="Arial" w:eastAsia="Times New Roman" w:hAnsi="Arial" w:cs="Arial"/>
+          <w:sz w:val="24"/>
+          <w:szCs w:val="24"/>
+          <w:lang w:val="ro-RO"/>
+        </w:rPr>
+        <w:t>mysql</w:t>
+      </w:r>
+      <w:proofErr w:type="spellEnd"/>
+      <w:r>
+        <w:rPr>
+          <w:rFonts w:ascii="Arial" w:eastAsia="Times New Roman" w:hAnsi="Arial" w:cs="Arial"/>
+          <w:sz w:val="24"/>
+          <w:szCs w:val="24"/>
+          <w:lang w:val="ro-RO"/>
+        </w:rPr>
+        <w:t>:</w:t>
       </w:r>
     </w:p>
     <w:p>
@@ -2068,6 +2692,7 @@
           <w:highlight w:val="lightGray"/>
         </w:rPr>
       </w:pPr>
+      <w:proofErr w:type="spellStart"/>
       <w:r>
         <w:rPr>
           <w:rFonts w:ascii="Courier New" w:eastAsia="Times New Roman" w:hAnsi="Courier New" w:cs="Courier New"/>
@@ -2077,8 +2702,33 @@
           <w:szCs w:val="20"/>
           <w:highlight w:val="lightGray"/>
         </w:rPr>
-        <w:t>sudo mysql</w:t>
-      </w:r>
+        <w:t>sudo</w:t>
+      </w:r>
+      <w:proofErr w:type="spellEnd"/>
+      <w:r>
+        <w:rPr>
+          <w:rFonts w:ascii="Courier New" w:eastAsia="Times New Roman" w:hAnsi="Courier New" w:cs="Courier New"/>
+          <w:b/>
+          <w:bCs/>
+          <w:sz w:val="20"/>
+          <w:szCs w:val="20"/>
+          <w:highlight w:val="lightGray"/>
+        </w:rPr>
+        <w:t xml:space="preserve"> </w:t>
+      </w:r>
+      <w:proofErr w:type="spellStart"/>
+      <w:r>
+        <w:rPr>
+          <w:rFonts w:ascii="Courier New" w:eastAsia="Times New Roman" w:hAnsi="Courier New" w:cs="Courier New"/>
+          <w:b/>
+          <w:bCs/>
+          <w:sz w:val="20"/>
+          <w:szCs w:val="20"/>
+          <w:highlight w:val="lightGray"/>
+        </w:rPr>
+        <w:t>mysql</w:t>
+      </w:r>
+      <w:proofErr w:type="spellEnd"/>
     </w:p>
     <w:p>
       <w:pPr>
@@ -2105,8 +2755,69 @@
           <w:szCs w:val="20"/>
           <w:highlight w:val="lightGray"/>
         </w:rPr>
-        <w:t>ALTER USER 'root'@'localhost' IDENTIFIED WITH mysql_native_password BY 'student';</w:t>
-      </w:r>
+        <w:t>ALTER USER '</w:t>
+      </w:r>
+      <w:proofErr w:type="spellStart"/>
+      <w:r>
+        <w:rPr>
+          <w:rFonts w:ascii="Courier New" w:eastAsia="Times New Roman" w:hAnsi="Courier New" w:cs="Courier New"/>
+          <w:b/>
+          <w:bCs/>
+          <w:sz w:val="20"/>
+          <w:szCs w:val="20"/>
+          <w:highlight w:val="lightGray"/>
+        </w:rPr>
+        <w:t>root'@'localhost</w:t>
+      </w:r>
+      <w:proofErr w:type="spellEnd"/>
+      <w:r>
+        <w:rPr>
+          <w:rFonts w:ascii="Courier New" w:eastAsia="Times New Roman" w:hAnsi="Courier New" w:cs="Courier New"/>
+          <w:b/>
+          <w:bCs/>
+          <w:sz w:val="20"/>
+          <w:szCs w:val="20"/>
+          <w:highlight w:val="lightGray"/>
+        </w:rPr>
+        <w:t xml:space="preserve">' IDENTIFIED WITH </w:t>
+      </w:r>
+      <w:proofErr w:type="spellStart"/>
+      <w:r>
+        <w:rPr>
+          <w:rFonts w:ascii="Courier New" w:eastAsia="Times New Roman" w:hAnsi="Courier New" w:cs="Courier New"/>
+          <w:b/>
+          <w:bCs/>
+          <w:sz w:val="20"/>
+          <w:szCs w:val="20"/>
+          <w:highlight w:val="lightGray"/>
+        </w:rPr>
+        <w:t>mysql_native_password</w:t>
+      </w:r>
+      <w:proofErr w:type="spellEnd"/>
+      <w:r>
+        <w:rPr>
+          <w:rFonts w:ascii="Courier New" w:eastAsia="Times New Roman" w:hAnsi="Courier New" w:cs="Courier New"/>
+          <w:b/>
+          <w:bCs/>
+          <w:sz w:val="20"/>
+          <w:szCs w:val="20"/>
+          <w:highlight w:val="lightGray"/>
+        </w:rPr>
+        <w:t xml:space="preserve"> BY 'student</w:t>
+      </w:r>
+      <w:proofErr w:type="gramStart"/>
+      <w:r>
+        <w:rPr>
+          <w:rFonts w:ascii="Courier New" w:eastAsia="Times New Roman" w:hAnsi="Courier New" w:cs="Courier New"/>
+          <w:b/>
+          <w:bCs/>
+          <w:sz w:val="20"/>
+          <w:szCs w:val="20"/>
+          <w:highlight w:val="lightGray"/>
+        </w:rPr>
+        <w:t>';</w:t>
+      </w:r>
+      <w:proofErr w:type="gramEnd"/>
     </w:p>
     <w:p>
       <w:pPr>
@@ -2133,8 +2844,21 @@
           <w:szCs w:val="20"/>
           <w:highlight w:val="lightGray"/>
         </w:rPr>
-        <w:t>FLUSH PRIVILEGES;</w:t>
-      </w:r>
+        <w:t xml:space="preserve">FLUSH </w:t>
+      </w:r>
+      <w:proofErr w:type="gramStart"/>
+      <w:r>
+        <w:rPr>
+          <w:rFonts w:ascii="Courier New" w:eastAsia="Times New Roman" w:hAnsi="Courier New" w:cs="Courier New"/>
+          <w:b/>
+          <w:bCs/>
+          <w:sz w:val="20"/>
+          <w:szCs w:val="20"/>
+          <w:highlight w:val="lightGray"/>
+        </w:rPr>
+        <w:t>PRIVILEGES;</w:t>
+      </w:r>
+      <w:proofErr w:type="gramEnd"/>
     </w:p>
     <w:p>
       <w:pPr>
@@ -2237,8 +2961,19 @@
           <w:szCs w:val="24"/>
           <w:lang w:val="ro-RO"/>
         </w:rPr>
-        <w:t xml:space="preserve"> folosind Docker</w:t>
-      </w:r>
+        <w:t xml:space="preserve"> folosind </w:t>
+      </w:r>
+      <w:proofErr w:type="spellStart"/>
+      <w:r>
+        <w:rPr>
+          <w:rFonts w:ascii="Arial" w:eastAsia="Times New Roman" w:hAnsi="Arial" w:cs="Arial"/>
+          <w:sz w:val="24"/>
+          <w:szCs w:val="24"/>
+          <w:lang w:val="ro-RO"/>
+        </w:rPr>
+        <w:t>Docker</w:t>
+      </w:r>
+      <w:proofErr w:type="spellEnd"/>
       <w:r>
         <w:rPr>
           <w:rFonts w:ascii="Arial" w:eastAsia="Times New Roman" w:hAnsi="Arial" w:cs="Arial"/>
@@ -2302,6 +3037,7 @@
         </w:rPr>
         <w:t xml:space="preserve"> </w:t>
       </w:r>
+      <w:proofErr w:type="spellStart"/>
       <w:r>
         <w:rPr>
           <w:rFonts w:ascii="Arial" w:eastAsia="Times New Roman" w:hAnsi="Arial" w:cs="Arial"/>
@@ -2311,6 +3047,7 @@
         </w:rPr>
         <w:t>Docker</w:t>
       </w:r>
+      <w:proofErr w:type="spellEnd"/>
       <w:r>
         <w:rPr>
           <w:rFonts w:ascii="Arial" w:eastAsia="Times New Roman" w:hAnsi="Arial" w:cs="Arial"/>
@@ -2494,7 +3231,27 @@
           <w:szCs w:val="24"/>
           <w:lang w:val="ro-RO"/>
         </w:rPr>
-        <w:t xml:space="preserve">din folderul </w:t>
+        <w:t xml:space="preserve">din </w:t>
+      </w:r>
+      <w:proofErr w:type="spellStart"/>
+      <w:r>
+        <w:rPr>
+          <w:rFonts w:ascii="Arial" w:eastAsia="Times New Roman" w:hAnsi="Arial" w:cs="Arial"/>
+          <w:sz w:val="24"/>
+          <w:szCs w:val="24"/>
+          <w:lang w:val="ro-RO"/>
+        </w:rPr>
+        <w:t>folderul</w:t>
+      </w:r>
+      <w:proofErr w:type="spellEnd"/>
+      <w:r>
+        <w:rPr>
+          <w:rFonts w:ascii="Arial" w:eastAsia="Times New Roman" w:hAnsi="Arial" w:cs="Arial"/>
+          <w:sz w:val="24"/>
+          <w:szCs w:val="24"/>
+          <w:lang w:val="ro-RO"/>
+        </w:rPr>
+        <w:t xml:space="preserve"> </w:t>
       </w:r>
       <w:r>
         <w:rPr>
@@ -2575,7 +3332,27 @@
           <w:szCs w:val="24"/>
           <w:lang w:val="ro-RO"/>
         </w:rPr>
-        <w:t>. Puteți folosi WinScp.</w:t>
+        <w:t xml:space="preserve">. Puteți folosi </w:t>
+      </w:r>
+      <w:proofErr w:type="spellStart"/>
+      <w:r>
+        <w:rPr>
+          <w:rFonts w:ascii="Arial" w:eastAsia="Times New Roman" w:hAnsi="Arial" w:cs="Arial"/>
+          <w:sz w:val="24"/>
+          <w:szCs w:val="24"/>
+          <w:lang w:val="ro-RO"/>
+        </w:rPr>
+        <w:t>WinScp</w:t>
+      </w:r>
+      <w:proofErr w:type="spellEnd"/>
+      <w:r>
+        <w:rPr>
+          <w:rFonts w:ascii="Arial" w:eastAsia="Times New Roman" w:hAnsi="Arial" w:cs="Arial"/>
+          <w:sz w:val="24"/>
+          <w:szCs w:val="24"/>
+          <w:lang w:val="ro-RO"/>
+        </w:rPr>
+        <w:t>.</w:t>
       </w:r>
     </w:p>
     <w:p>
@@ -2678,7 +3455,27 @@
           <w:szCs w:val="24"/>
           <w:lang w:val="ro-RO"/>
         </w:rPr>
-        <w:t>Având o astfel de rețea putem adresa containerele folosind numele lor în loc de IP-uri aceasta având suport DNS built-in.</w:t>
+        <w:t xml:space="preserve">Având o astfel de rețea putem adresa containerele folosind numele lor în loc de IP-uri aceasta având suport DNS </w:t>
+      </w:r>
+      <w:proofErr w:type="spellStart"/>
+      <w:r>
+        <w:rPr>
+          <w:rFonts w:ascii="Arial" w:eastAsia="Times New Roman" w:hAnsi="Arial" w:cs="Arial"/>
+          <w:sz w:val="24"/>
+          <w:szCs w:val="24"/>
+          <w:lang w:val="ro-RO"/>
+        </w:rPr>
+        <w:t>built</w:t>
+      </w:r>
+      <w:proofErr w:type="spellEnd"/>
+      <w:r>
+        <w:rPr>
+          <w:rFonts w:ascii="Arial" w:eastAsia="Times New Roman" w:hAnsi="Arial" w:cs="Arial"/>
+          <w:sz w:val="24"/>
+          <w:szCs w:val="24"/>
+          <w:lang w:val="ro-RO"/>
+        </w:rPr>
+        <w:t>-in.</w:t>
       </w:r>
     </w:p>
     <w:p>
@@ -2811,6 +3608,7 @@
         </w:rPr>
         <w:t xml:space="preserve">o bază de date </w:t>
       </w:r>
+      <w:proofErr w:type="spellStart"/>
       <w:r>
         <w:rPr>
           <w:rFonts w:ascii="Arial" w:eastAsia="Times New Roman" w:hAnsi="Arial" w:cs="Arial"/>
@@ -2822,6 +3620,7 @@
         </w:rPr>
         <w:t>mysql</w:t>
       </w:r>
+      <w:proofErr w:type="spellEnd"/>
       <w:r>
         <w:rPr>
           <w:rFonts w:ascii="Arial" w:eastAsia="Times New Roman" w:hAnsi="Arial" w:cs="Arial"/>
@@ -2856,7 +3655,27 @@
           <w:szCs w:val="24"/>
           <w:lang w:val="ro-RO"/>
         </w:rPr>
-        <w:t xml:space="preserve">Acesta este un server des folosit și astfel are o imagine pe docker hub. </w:t>
+        <w:t xml:space="preserve">Acesta este un server des folosit și astfel are o imagine pe </w:t>
+      </w:r>
+      <w:proofErr w:type="spellStart"/>
+      <w:r>
+        <w:rPr>
+          <w:rFonts w:ascii="Arial" w:eastAsia="Times New Roman" w:hAnsi="Arial" w:cs="Arial"/>
+          <w:sz w:val="24"/>
+          <w:szCs w:val="24"/>
+          <w:lang w:val="ro-RO"/>
+        </w:rPr>
+        <w:t>docker</w:t>
+      </w:r>
+      <w:proofErr w:type="spellEnd"/>
+      <w:r>
+        <w:rPr>
+          <w:rFonts w:ascii="Arial" w:eastAsia="Times New Roman" w:hAnsi="Arial" w:cs="Arial"/>
+          <w:sz w:val="24"/>
+          <w:szCs w:val="24"/>
+          <w:lang w:val="ro-RO"/>
+        </w:rPr>
+        <w:t xml:space="preserve"> hub. </w:t>
       </w:r>
     </w:p>
     <w:p>
@@ -2962,8 +3781,9 @@
           <w:szCs w:val="20"/>
           <w:highlight w:val="lightGray"/>
         </w:rPr>
-        <w:t>--network MY_NETWORK_NAME --name my</w:t>
-      </w:r>
+        <w:t xml:space="preserve">--network MY_NETWORK_NAME --name </w:t>
+      </w:r>
+      <w:proofErr w:type="spellStart"/>
       <w:r>
         <w:rPr>
           <w:rFonts w:ascii="Courier New" w:eastAsia="Times New Roman" w:hAnsi="Courier New" w:cs="Courier New"/>
@@ -2973,8 +3793,20 @@
           <w:szCs w:val="20"/>
           <w:highlight w:val="lightGray"/>
         </w:rPr>
+        <w:t>my</w:t>
+      </w:r>
+      <w:r>
+        <w:rPr>
+          <w:rFonts w:ascii="Courier New" w:eastAsia="Times New Roman" w:hAnsi="Courier New" w:cs="Courier New"/>
+          <w:b/>
+          <w:bCs/>
+          <w:sz w:val="20"/>
+          <w:szCs w:val="20"/>
+          <w:highlight w:val="lightGray"/>
+        </w:rPr>
         <w:t>sql</w:t>
       </w:r>
+      <w:proofErr w:type="spellEnd"/>
       <w:r>
         <w:rPr>
           <w:rFonts w:ascii="Courier New" w:eastAsia="Times New Roman" w:hAnsi="Courier New" w:cs="Courier New"/>
@@ -3046,6 +3878,7 @@
         </w:rPr>
         <w:t xml:space="preserve">Containerul </w:t>
       </w:r>
+      <w:proofErr w:type="spellStart"/>
       <w:r>
         <w:rPr>
           <w:rFonts w:ascii="Arial" w:eastAsia="Times New Roman" w:hAnsi="Arial" w:cs="Arial"/>
@@ -3055,14 +3888,35 @@
         </w:rPr>
         <w:t>mysql</w:t>
       </w:r>
-      <w:r>
-        <w:rPr>
-          <w:rFonts w:ascii="Arial" w:eastAsia="Times New Roman" w:hAnsi="Arial" w:cs="Arial"/>
-          <w:sz w:val="24"/>
-          <w:szCs w:val="24"/>
-          <w:lang w:val="ro-RO"/>
-        </w:rPr>
-        <w:t xml:space="preserve"> va trebui să fie în aceeași rețea virtuală cu containerul apache.</w:t>
+      <w:proofErr w:type="spellEnd"/>
+      <w:r>
+        <w:rPr>
+          <w:rFonts w:ascii="Arial" w:eastAsia="Times New Roman" w:hAnsi="Arial" w:cs="Arial"/>
+          <w:sz w:val="24"/>
+          <w:szCs w:val="24"/>
+          <w:lang w:val="ro-RO"/>
+        </w:rPr>
+        <w:t xml:space="preserve"> va trebui să fie în aceeași rețea virtuală cu containerul </w:t>
+      </w:r>
+      <w:proofErr w:type="spellStart"/>
+      <w:r>
+        <w:rPr>
+          <w:rFonts w:ascii="Arial" w:eastAsia="Times New Roman" w:hAnsi="Arial" w:cs="Arial"/>
+          <w:sz w:val="24"/>
+          <w:szCs w:val="24"/>
+          <w:lang w:val="ro-RO"/>
+        </w:rPr>
+        <w:t>apache</w:t>
+      </w:r>
+      <w:proofErr w:type="spellEnd"/>
+      <w:r>
+        <w:rPr>
+          <w:rFonts w:ascii="Arial" w:eastAsia="Times New Roman" w:hAnsi="Arial" w:cs="Arial"/>
+          <w:sz w:val="24"/>
+          <w:szCs w:val="24"/>
+          <w:lang w:val="ro-RO"/>
+        </w:rPr>
+        <w:t>.</w:t>
       </w:r>
     </w:p>
     <w:p>
@@ -3091,6 +3945,7 @@
         </w:rPr>
         <w:t xml:space="preserve">Este important ca acest container să aibă numele </w:t>
       </w:r>
+      <w:proofErr w:type="spellStart"/>
       <w:r>
         <w:rPr>
           <w:rFonts w:ascii="Arial" w:eastAsia="Times New Roman" w:hAnsi="Arial" w:cs="Arial"/>
@@ -3113,6 +3968,18 @@
         </w:rPr>
         <w:t>sql</w:t>
       </w:r>
+      <w:proofErr w:type="spellEnd"/>
+      <w:r>
+        <w:rPr>
+          <w:rFonts w:ascii="Arial" w:eastAsia="Times New Roman" w:hAnsi="Arial" w:cs="Arial"/>
+          <w:b/>
+          <w:bCs/>
+          <w:sz w:val="24"/>
+          <w:szCs w:val="24"/>
+          <w:lang w:val="ro-RO"/>
+        </w:rPr>
+        <w:t>-server</w:t>
+      </w:r>
       <w:r>
         <w:rPr>
           <w:rFonts w:ascii="Arial" w:eastAsia="Times New Roman" w:hAnsi="Arial" w:cs="Arial"/>
@@ -3129,7 +3996,27 @@
           <w:szCs w:val="24"/>
           <w:lang w:val="ro-RO"/>
         </w:rPr>
-        <w:t>Acest nume este folosit în fișierul index.php. Îl puteți modifica doar dacă îl modificați peste tot.</w:t>
+        <w:t xml:space="preserve">Acest nume este folosit în fișierul </w:t>
+      </w:r>
+      <w:proofErr w:type="spellStart"/>
+      <w:r>
+        <w:rPr>
+          <w:rFonts w:ascii="Arial" w:eastAsia="Times New Roman" w:hAnsi="Arial" w:cs="Arial"/>
+          <w:sz w:val="24"/>
+          <w:szCs w:val="24"/>
+          <w:lang w:val="ro-RO"/>
+        </w:rPr>
+        <w:t>index.php</w:t>
+      </w:r>
+      <w:proofErr w:type="spellEnd"/>
+      <w:r>
+        <w:rPr>
+          <w:rFonts w:ascii="Arial" w:eastAsia="Times New Roman" w:hAnsi="Arial" w:cs="Arial"/>
+          <w:sz w:val="24"/>
+          <w:szCs w:val="24"/>
+          <w:lang w:val="ro-RO"/>
+        </w:rPr>
+        <w:t>. Îl puteți modifica doar dacă îl modificați peste tot.</w:t>
       </w:r>
     </w:p>
     <w:p>
@@ -3158,6 +4045,7 @@
         </w:rPr>
         <w:t xml:space="preserve">În final -d setează containerul să ruleze ca un daemon, în background iar </w:t>
       </w:r>
+      <w:proofErr w:type="spellStart"/>
       <w:r>
         <w:rPr>
           <w:rFonts w:ascii="Arial" w:eastAsia="Times New Roman" w:hAnsi="Arial" w:cs="Arial"/>
@@ -3167,14 +4055,35 @@
         </w:rPr>
         <w:t>mysql</w:t>
       </w:r>
-      <w:r>
-        <w:rPr>
-          <w:rFonts w:ascii="Arial" w:eastAsia="Times New Roman" w:hAnsi="Arial" w:cs="Arial"/>
-          <w:sz w:val="24"/>
-          <w:szCs w:val="24"/>
-          <w:lang w:val="ro-RO"/>
-        </w:rPr>
-        <w:t xml:space="preserve"> este imaginea luată de pe dockerhub.</w:t>
+      <w:proofErr w:type="spellEnd"/>
+      <w:r>
+        <w:rPr>
+          <w:rFonts w:ascii="Arial" w:eastAsia="Times New Roman" w:hAnsi="Arial" w:cs="Arial"/>
+          <w:sz w:val="24"/>
+          <w:szCs w:val="24"/>
+          <w:lang w:val="ro-RO"/>
+        </w:rPr>
+        <w:t xml:space="preserve"> este imaginea luată de pe </w:t>
+      </w:r>
+      <w:proofErr w:type="spellStart"/>
+      <w:r>
+        <w:rPr>
+          <w:rFonts w:ascii="Arial" w:eastAsia="Times New Roman" w:hAnsi="Arial" w:cs="Arial"/>
+          <w:sz w:val="24"/>
+          <w:szCs w:val="24"/>
+          <w:lang w:val="ro-RO"/>
+        </w:rPr>
+        <w:t>dockerhub</w:t>
+      </w:r>
+      <w:proofErr w:type="spellEnd"/>
+      <w:r>
+        <w:rPr>
+          <w:rFonts w:ascii="Arial" w:eastAsia="Times New Roman" w:hAnsi="Arial" w:cs="Arial"/>
+          <w:sz w:val="24"/>
+          <w:szCs w:val="24"/>
+          <w:lang w:val="ro-RO"/>
+        </w:rPr>
+        <w:t>.</w:t>
       </w:r>
     </w:p>
     <w:p>
@@ -3201,7 +4110,27 @@
           <w:szCs w:val="24"/>
           <w:lang w:val="ro-RO"/>
         </w:rPr>
-        <w:t xml:space="preserve">Adăugați baza de date în mysql: </w:t>
+        <w:t xml:space="preserve">Adăugați baza de date în </w:t>
+      </w:r>
+      <w:proofErr w:type="spellStart"/>
+      <w:r>
+        <w:rPr>
+          <w:rFonts w:ascii="Arial" w:eastAsia="Times New Roman" w:hAnsi="Arial" w:cs="Arial"/>
+          <w:sz w:val="24"/>
+          <w:szCs w:val="24"/>
+          <w:lang w:val="ro-RO"/>
+        </w:rPr>
+        <w:t>mysql</w:t>
+      </w:r>
+      <w:proofErr w:type="spellEnd"/>
+      <w:r>
+        <w:rPr>
+          <w:rFonts w:ascii="Arial" w:eastAsia="Times New Roman" w:hAnsi="Arial" w:cs="Arial"/>
+          <w:sz w:val="24"/>
+          <w:szCs w:val="24"/>
+          <w:lang w:val="ro-RO"/>
+        </w:rPr>
+        <w:t xml:space="preserve">: </w:t>
       </w:r>
     </w:p>
     <w:p>
@@ -3229,8 +4158,9 @@
           <w:szCs w:val="20"/>
           <w:highlight w:val="lightGray"/>
         </w:rPr>
-        <w:t xml:space="preserve">docker exec -i mysql-server sh -c 'exec mysql -uroot -p"$MYSQL_ROOT_PASSWORD"' &lt; </w:t>
-      </w:r>
+        <w:t xml:space="preserve">docker exec -i </w:t>
+      </w:r>
+      <w:proofErr w:type="spellStart"/>
       <w:r>
         <w:rPr>
           <w:rFonts w:ascii="Courier New" w:eastAsia="Times New Roman" w:hAnsi="Courier New" w:cs="Courier New"/>
@@ -3240,8 +4170,9 @@
           <w:szCs w:val="20"/>
           <w:highlight w:val="lightGray"/>
         </w:rPr>
-        <w:t>server</w:t>
-      </w:r>
+        <w:t>mysql</w:t>
+      </w:r>
+      <w:proofErr w:type="spellEnd"/>
       <w:r>
         <w:rPr>
           <w:rFonts w:ascii="Courier New" w:eastAsia="Times New Roman" w:hAnsi="Courier New" w:cs="Courier New"/>
@@ -3251,8 +4182,9 @@
           <w:szCs w:val="20"/>
           <w:highlight w:val="lightGray"/>
         </w:rPr>
-        <w:t>2</w:t>
-      </w:r>
+        <w:t xml:space="preserve">-server </w:t>
+      </w:r>
+      <w:proofErr w:type="spellStart"/>
       <w:r>
         <w:rPr>
           <w:rFonts w:ascii="Courier New" w:eastAsia="Times New Roman" w:hAnsi="Courier New" w:cs="Courier New"/>
@@ -3262,8 +4194,138 @@
           <w:szCs w:val="20"/>
           <w:highlight w:val="lightGray"/>
         </w:rPr>
-        <w:t>/all-databases.sql</w:t>
-      </w:r>
+        <w:t>sh</w:t>
+      </w:r>
+      <w:proofErr w:type="spellEnd"/>
+      <w:r>
+        <w:rPr>
+          <w:rFonts w:ascii="Courier New" w:eastAsia="Times New Roman" w:hAnsi="Courier New" w:cs="Courier New"/>
+          <w:b/>
+          <w:bCs/>
+          <w:sz w:val="20"/>
+          <w:szCs w:val="20"/>
+          <w:highlight w:val="lightGray"/>
+        </w:rPr>
+        <w:t xml:space="preserve"> -c 'exec </w:t>
+      </w:r>
+      <w:proofErr w:type="spellStart"/>
+      <w:r>
+        <w:rPr>
+          <w:rFonts w:ascii="Courier New" w:eastAsia="Times New Roman" w:hAnsi="Courier New" w:cs="Courier New"/>
+          <w:b/>
+          <w:bCs/>
+          <w:sz w:val="20"/>
+          <w:szCs w:val="20"/>
+          <w:highlight w:val="lightGray"/>
+        </w:rPr>
+        <w:t>mysql</w:t>
+      </w:r>
+      <w:proofErr w:type="spellEnd"/>
+      <w:r>
+        <w:rPr>
+          <w:rFonts w:ascii="Courier New" w:eastAsia="Times New Roman" w:hAnsi="Courier New" w:cs="Courier New"/>
+          <w:b/>
+          <w:bCs/>
+          <w:sz w:val="20"/>
+          <w:szCs w:val="20"/>
+          <w:highlight w:val="lightGray"/>
+        </w:rPr>
+        <w:t xml:space="preserve"> -</w:t>
+      </w:r>
+      <w:proofErr w:type="spellStart"/>
+      <w:r>
+        <w:rPr>
+          <w:rFonts w:ascii="Courier New" w:eastAsia="Times New Roman" w:hAnsi="Courier New" w:cs="Courier New"/>
+          <w:b/>
+          <w:bCs/>
+          <w:sz w:val="20"/>
+          <w:szCs w:val="20"/>
+          <w:highlight w:val="lightGray"/>
+        </w:rPr>
+        <w:t>uroot</w:t>
+      </w:r>
+      <w:proofErr w:type="spellEnd"/>
+      <w:r>
+        <w:rPr>
+          <w:rFonts w:ascii="Courier New" w:eastAsia="Times New Roman" w:hAnsi="Courier New" w:cs="Courier New"/>
+          <w:b/>
+          <w:bCs/>
+          <w:sz w:val="20"/>
+          <w:szCs w:val="20"/>
+          <w:highlight w:val="lightGray"/>
+        </w:rPr>
+        <w:t xml:space="preserve"> -</w:t>
+      </w:r>
+      <w:proofErr w:type="spellStart"/>
+      <w:r>
+        <w:rPr>
+          <w:rFonts w:ascii="Courier New" w:eastAsia="Times New Roman" w:hAnsi="Courier New" w:cs="Courier New"/>
+          <w:b/>
+          <w:bCs/>
+          <w:sz w:val="20"/>
+          <w:szCs w:val="20"/>
+          <w:highlight w:val="lightGray"/>
+        </w:rPr>
+        <w:t>p"$MYSQL_ROOT_PASSWORD</w:t>
+      </w:r>
+      <w:proofErr w:type="spellEnd"/>
+      <w:r>
+        <w:rPr>
+          <w:rFonts w:ascii="Courier New" w:eastAsia="Times New Roman" w:hAnsi="Courier New" w:cs="Courier New"/>
+          <w:b/>
+          <w:bCs/>
+          <w:sz w:val="20"/>
+          <w:szCs w:val="20"/>
+          <w:highlight w:val="lightGray"/>
+        </w:rPr>
+        <w:t xml:space="preserve">"' &lt; </w:t>
+      </w:r>
+      <w:r>
+        <w:rPr>
+          <w:rFonts w:ascii="Courier New" w:eastAsia="Times New Roman" w:hAnsi="Courier New" w:cs="Courier New"/>
+          <w:b/>
+          <w:bCs/>
+          <w:sz w:val="20"/>
+          <w:szCs w:val="20"/>
+          <w:highlight w:val="lightGray"/>
+        </w:rPr>
+        <w:t>server</w:t>
+      </w:r>
+      <w:r>
+        <w:rPr>
+          <w:rFonts w:ascii="Courier New" w:eastAsia="Times New Roman" w:hAnsi="Courier New" w:cs="Courier New"/>
+          <w:b/>
+          <w:bCs/>
+          <w:sz w:val="20"/>
+          <w:szCs w:val="20"/>
+          <w:highlight w:val="lightGray"/>
+        </w:rPr>
+        <w:t>2</w:t>
+      </w:r>
+      <w:r>
+        <w:rPr>
+          <w:rFonts w:ascii="Courier New" w:eastAsia="Times New Roman" w:hAnsi="Courier New" w:cs="Courier New"/>
+          <w:b/>
+          <w:bCs/>
+          <w:sz w:val="20"/>
+          <w:szCs w:val="20"/>
+          <w:highlight w:val="lightGray"/>
+        </w:rPr>
+        <w:t>/all-</w:t>
+      </w:r>
+      <w:proofErr w:type="spellStart"/>
+      <w:r>
+        <w:rPr>
+          <w:rFonts w:ascii="Courier New" w:eastAsia="Times New Roman" w:hAnsi="Courier New" w:cs="Courier New"/>
+          <w:b/>
+          <w:bCs/>
+          <w:sz w:val="20"/>
+          <w:szCs w:val="20"/>
+          <w:highlight w:val="lightGray"/>
+        </w:rPr>
+        <w:t>databases.sql</w:t>
+      </w:r>
+      <w:proofErr w:type="spellEnd"/>
     </w:p>
     <w:p>
       <w:pPr>
@@ -3311,8 +4373,9 @@
           <w:szCs w:val="20"/>
           <w:highlight w:val="lightGray"/>
         </w:rPr>
-        <w:t>docker container exec -it my</w:t>
-      </w:r>
+        <w:t xml:space="preserve">docker container exec -it </w:t>
+      </w:r>
+      <w:proofErr w:type="spellStart"/>
       <w:r>
         <w:rPr>
           <w:rFonts w:ascii="Courier New" w:eastAsia="Times New Roman" w:hAnsi="Courier New" w:cs="Courier New"/>
@@ -3322,7 +4385,7 @@
           <w:szCs w:val="20"/>
           <w:highlight w:val="lightGray"/>
         </w:rPr>
-        <w:t>sql</w:t>
+        <w:t>my</w:t>
       </w:r>
       <w:r>
         <w:rPr>
@@ -3333,8 +4396,9 @@
           <w:szCs w:val="20"/>
           <w:highlight w:val="lightGray"/>
         </w:rPr>
-        <w:t>-server</w:t>
-      </w:r>
+        <w:t>sql</w:t>
+      </w:r>
+      <w:proofErr w:type="spellEnd"/>
       <w:r>
         <w:rPr>
           <w:rFonts w:ascii="Courier New" w:eastAsia="Times New Roman" w:hAnsi="Courier New" w:cs="Courier New"/>
@@ -3344,53 +4408,7 @@
           <w:szCs w:val="20"/>
           <w:highlight w:val="lightGray"/>
         </w:rPr>
-        <w:t xml:space="preserve"> /bin/bash</w:t>
-      </w:r>
-      <w:r>
-        <w:rPr>
-          <w:rFonts w:ascii="Courier New" w:eastAsia="Times New Roman" w:hAnsi="Courier New" w:cs="Courier New"/>
-          <w:b/>
-          <w:bCs/>
-          <w:sz w:val="20"/>
-          <w:szCs w:val="20"/>
-        </w:rPr>
-        <w:t xml:space="preserve"> </w:t>
-      </w:r>
-      <w:r>
-        <w:rPr>
-          <w:rFonts w:ascii="Arial" w:eastAsia="Times New Roman" w:hAnsi="Arial" w:cs="Arial"/>
-          <w:sz w:val="24"/>
-          <w:szCs w:val="24"/>
-          <w:lang w:val="ro-RO"/>
-        </w:rPr>
-        <w:t>O dat</w:t>
-      </w:r>
-      <w:r>
-        <w:rPr>
-          <w:rFonts w:ascii="Arial" w:eastAsia="Times New Roman" w:hAnsi="Arial" w:cs="Arial"/>
-          <w:sz w:val="24"/>
-          <w:szCs w:val="24"/>
-          <w:lang w:val="ro-RO"/>
-        </w:rPr>
-        <w:t>ă</w:t>
-      </w:r>
-      <w:r>
-        <w:rPr>
-          <w:rFonts w:ascii="Arial" w:eastAsia="Times New Roman" w:hAnsi="Arial" w:cs="Arial"/>
-          <w:sz w:val="24"/>
-          <w:szCs w:val="24"/>
-          <w:lang w:val="ro-RO"/>
-        </w:rPr>
-        <w:t xml:space="preserve"> intrați în container</w:t>
-      </w:r>
-      <w:r>
-        <w:rPr>
-          <w:rFonts w:ascii="Arial" w:eastAsia="Times New Roman" w:hAnsi="Arial" w:cs="Arial"/>
-          <w:sz w:val="24"/>
-          <w:szCs w:val="24"/>
-          <w:lang w:val="ro-RO"/>
-        </w:rPr>
-        <w:t xml:space="preserve"> puteți da </w:t>
+        <w:t>-server</w:t>
       </w:r>
       <w:r>
         <w:rPr>
@@ -3401,35 +4419,55 @@
           <w:szCs w:val="20"/>
           <w:highlight w:val="lightGray"/>
         </w:rPr>
-        <w:t>mysql</w:t>
-      </w:r>
-      <w:r>
-        <w:rPr>
-          <w:rFonts w:ascii="Arial" w:eastAsia="Times New Roman" w:hAnsi="Arial" w:cs="Arial"/>
-          <w:sz w:val="24"/>
-          <w:szCs w:val="24"/>
-          <w:lang w:val="ro-RO"/>
-        </w:rPr>
-        <w:t xml:space="preserve"> și apoi comenzi </w:t>
-      </w:r>
-      <w:r>
-        <w:rPr>
-          <w:rFonts w:ascii="Arial" w:eastAsia="Times New Roman" w:hAnsi="Arial" w:cs="Arial"/>
-          <w:sz w:val="24"/>
-          <w:szCs w:val="24"/>
-          <w:lang w:val="ro-RO"/>
-        </w:rPr>
-        <w:t>mysql</w:t>
-      </w:r>
-      <w:r>
-        <w:rPr>
-          <w:rFonts w:ascii="Arial" w:eastAsia="Times New Roman" w:hAnsi="Arial" w:cs="Arial"/>
-          <w:sz w:val="24"/>
-          <w:szCs w:val="24"/>
-          <w:lang w:val="ro-RO"/>
-        </w:rPr>
-        <w:t xml:space="preserve"> gen </w:t>
-      </w:r>
+        <w:t xml:space="preserve"> /bin/bash</w:t>
+      </w:r>
+      <w:r>
+        <w:rPr>
+          <w:rFonts w:ascii="Courier New" w:eastAsia="Times New Roman" w:hAnsi="Courier New" w:cs="Courier New"/>
+          <w:b/>
+          <w:bCs/>
+          <w:sz w:val="20"/>
+          <w:szCs w:val="20"/>
+        </w:rPr>
+        <w:t xml:space="preserve"> </w:t>
+      </w:r>
+      <w:r>
+        <w:rPr>
+          <w:rFonts w:ascii="Arial" w:eastAsia="Times New Roman" w:hAnsi="Arial" w:cs="Arial"/>
+          <w:sz w:val="24"/>
+          <w:szCs w:val="24"/>
+          <w:lang w:val="ro-RO"/>
+        </w:rPr>
+        <w:t>O dat</w:t>
+      </w:r>
+      <w:r>
+        <w:rPr>
+          <w:rFonts w:ascii="Arial" w:eastAsia="Times New Roman" w:hAnsi="Arial" w:cs="Arial"/>
+          <w:sz w:val="24"/>
+          <w:szCs w:val="24"/>
+          <w:lang w:val="ro-RO"/>
+        </w:rPr>
+        <w:t>ă</w:t>
+      </w:r>
+      <w:r>
+        <w:rPr>
+          <w:rFonts w:ascii="Arial" w:eastAsia="Times New Roman" w:hAnsi="Arial" w:cs="Arial"/>
+          <w:sz w:val="24"/>
+          <w:szCs w:val="24"/>
+          <w:lang w:val="ro-RO"/>
+        </w:rPr>
+        <w:t xml:space="preserve"> intrați în container</w:t>
+      </w:r>
+      <w:r>
+        <w:rPr>
+          <w:rFonts w:ascii="Arial" w:eastAsia="Times New Roman" w:hAnsi="Arial" w:cs="Arial"/>
+          <w:sz w:val="24"/>
+          <w:szCs w:val="24"/>
+          <w:lang w:val="ro-RO"/>
+        </w:rPr>
+        <w:t xml:space="preserve"> puteți da </w:t>
+      </w:r>
+      <w:proofErr w:type="spellStart"/>
       <w:r>
         <w:rPr>
           <w:rFonts w:ascii="Courier New" w:eastAsia="Times New Roman" w:hAnsi="Courier New" w:cs="Courier New"/>
@@ -3439,61 +4477,37 @@
           <w:szCs w:val="20"/>
           <w:highlight w:val="lightGray"/>
         </w:rPr>
-        <w:t>show databases;</w:t>
-      </w:r>
-      <w:r>
-        <w:rPr>
-          <w:rFonts w:ascii="Arial" w:eastAsia="Times New Roman" w:hAnsi="Arial" w:cs="Arial"/>
-          <w:sz w:val="24"/>
-          <w:szCs w:val="24"/>
-          <w:lang w:val="ro-RO"/>
-        </w:rPr>
-        <w:t xml:space="preserve"> pentru listarea tuturor </w:t>
-      </w:r>
-      <w:r>
-        <w:rPr>
-          <w:rFonts w:ascii="Arial" w:eastAsia="Times New Roman" w:hAnsi="Arial" w:cs="Arial"/>
-          <w:sz w:val="24"/>
-          <w:szCs w:val="24"/>
-          <w:lang w:val="ro-RO"/>
-        </w:rPr>
-        <w:t>bazelor de date</w:t>
-      </w:r>
-      <w:r>
-        <w:rPr>
-          <w:rFonts w:ascii="Arial" w:eastAsia="Times New Roman" w:hAnsi="Arial" w:cs="Arial"/>
-          <w:sz w:val="24"/>
-          <w:szCs w:val="24"/>
-          <w:lang w:val="ro-RO"/>
-        </w:rPr>
-        <w:t>.</w:t>
-      </w:r>
-      <w:r>
-        <w:rPr>
-          <w:rFonts w:ascii="Arial" w:eastAsia="Times New Roman" w:hAnsi="Arial" w:cs="Arial"/>
-          <w:sz w:val="24"/>
-          <w:szCs w:val="24"/>
-          <w:lang w:val="ro-RO"/>
-        </w:rPr>
-        <w:t xml:space="preserve"> Din</w:t>
-      </w:r>
-      <w:r>
-        <w:rPr>
-          <w:rFonts w:ascii="Arial" w:eastAsia="Times New Roman" w:hAnsi="Arial" w:cs="Arial"/>
-          <w:sz w:val="24"/>
-          <w:szCs w:val="24"/>
-          <w:lang w:val="ro-RO"/>
-        </w:rPr>
-        <w:t xml:space="preserve"> aplicația</w:t>
-      </w:r>
-      <w:r>
-        <w:rPr>
-          <w:rFonts w:ascii="Arial" w:eastAsia="Times New Roman" w:hAnsi="Arial" w:cs="Arial"/>
-          <w:sz w:val="24"/>
-          <w:szCs w:val="24"/>
-          <w:lang w:val="ro-RO"/>
-        </w:rPr>
-        <w:t xml:space="preserve"> </w:t>
+        <w:t>mysql</w:t>
+      </w:r>
+      <w:proofErr w:type="spellEnd"/>
+      <w:r>
+        <w:rPr>
+          <w:rFonts w:ascii="Arial" w:eastAsia="Times New Roman" w:hAnsi="Arial" w:cs="Arial"/>
+          <w:sz w:val="24"/>
+          <w:szCs w:val="24"/>
+          <w:lang w:val="ro-RO"/>
+        </w:rPr>
+        <w:t xml:space="preserve"> și apoi comenzi </w:t>
+      </w:r>
+      <w:proofErr w:type="spellStart"/>
+      <w:r>
+        <w:rPr>
+          <w:rFonts w:ascii="Arial" w:eastAsia="Times New Roman" w:hAnsi="Arial" w:cs="Arial"/>
+          <w:sz w:val="24"/>
+          <w:szCs w:val="24"/>
+          <w:lang w:val="ro-RO"/>
+        </w:rPr>
+        <w:t>mysql</w:t>
+      </w:r>
+      <w:proofErr w:type="spellEnd"/>
+      <w:r>
+        <w:rPr>
+          <w:rFonts w:ascii="Arial" w:eastAsia="Times New Roman" w:hAnsi="Arial" w:cs="Arial"/>
+          <w:sz w:val="24"/>
+          <w:szCs w:val="24"/>
+          <w:lang w:val="ro-RO"/>
+        </w:rPr>
+        <w:t xml:space="preserve"> gen </w:t>
       </w:r>
       <w:r>
         <w:rPr>
@@ -3504,8 +4518,75 @@
           <w:szCs w:val="20"/>
           <w:highlight w:val="lightGray"/>
         </w:rPr>
+        <w:t>show databases;</w:t>
+      </w:r>
+      <w:r>
+        <w:rPr>
+          <w:rFonts w:ascii="Arial" w:eastAsia="Times New Roman" w:hAnsi="Arial" w:cs="Arial"/>
+          <w:sz w:val="24"/>
+          <w:szCs w:val="24"/>
+          <w:lang w:val="ro-RO"/>
+        </w:rPr>
+        <w:t xml:space="preserve"> pentru listarea tuturor </w:t>
+      </w:r>
+      <w:r>
+        <w:rPr>
+          <w:rFonts w:ascii="Arial" w:eastAsia="Times New Roman" w:hAnsi="Arial" w:cs="Arial"/>
+          <w:sz w:val="24"/>
+          <w:szCs w:val="24"/>
+          <w:lang w:val="ro-RO"/>
+        </w:rPr>
+        <w:t>bazelor de date</w:t>
+      </w:r>
+      <w:r>
+        <w:rPr>
+          <w:rFonts w:ascii="Arial" w:eastAsia="Times New Roman" w:hAnsi="Arial" w:cs="Arial"/>
+          <w:sz w:val="24"/>
+          <w:szCs w:val="24"/>
+          <w:lang w:val="ro-RO"/>
+        </w:rPr>
+        <w:t>.</w:t>
+      </w:r>
+      <w:r>
+        <w:rPr>
+          <w:rFonts w:ascii="Arial" w:eastAsia="Times New Roman" w:hAnsi="Arial" w:cs="Arial"/>
+          <w:sz w:val="24"/>
+          <w:szCs w:val="24"/>
+          <w:lang w:val="ro-RO"/>
+        </w:rPr>
+        <w:t xml:space="preserve"> Din</w:t>
+      </w:r>
+      <w:r>
+        <w:rPr>
+          <w:rFonts w:ascii="Arial" w:eastAsia="Times New Roman" w:hAnsi="Arial" w:cs="Arial"/>
+          <w:sz w:val="24"/>
+          <w:szCs w:val="24"/>
+          <w:lang w:val="ro-RO"/>
+        </w:rPr>
+        <w:t xml:space="preserve"> aplicația</w:t>
+      </w:r>
+      <w:r>
+        <w:rPr>
+          <w:rFonts w:ascii="Arial" w:eastAsia="Times New Roman" w:hAnsi="Arial" w:cs="Arial"/>
+          <w:sz w:val="24"/>
+          <w:szCs w:val="24"/>
+          <w:lang w:val="ro-RO"/>
+        </w:rPr>
+        <w:t xml:space="preserve"> </w:t>
+      </w:r>
+      <w:proofErr w:type="spellStart"/>
+      <w:r>
+        <w:rPr>
+          <w:rFonts w:ascii="Courier New" w:eastAsia="Times New Roman" w:hAnsi="Courier New" w:cs="Courier New"/>
+          <w:b/>
+          <w:bCs/>
+          <w:sz w:val="20"/>
+          <w:szCs w:val="20"/>
+          <w:highlight w:val="lightGray"/>
+        </w:rPr>
         <w:t>mysql</w:t>
       </w:r>
+      <w:proofErr w:type="spellEnd"/>
       <w:r>
         <w:rPr>
           <w:rFonts w:ascii="Arial" w:eastAsia="Times New Roman" w:hAnsi="Arial" w:cs="Arial"/>
@@ -3605,8 +4686,19 @@
           <w:szCs w:val="24"/>
           <w:lang w:val="ro-RO"/>
         </w:rPr>
-        <w:t>Acest container este unul particularizat pentru acest laborator, astfel imaginea pentru el va trebui construită din Dockerfile</w:t>
-      </w:r>
+        <w:t xml:space="preserve">Acest container este unul particularizat pentru acest laborator, astfel imaginea pentru el va trebui construită din </w:t>
+      </w:r>
+      <w:proofErr w:type="spellStart"/>
+      <w:r>
+        <w:rPr>
+          <w:rFonts w:ascii="Arial" w:eastAsia="Times New Roman" w:hAnsi="Arial" w:cs="Arial"/>
+          <w:sz w:val="24"/>
+          <w:szCs w:val="24"/>
+          <w:lang w:val="ro-RO"/>
+        </w:rPr>
+        <w:t>Dockerfile</w:t>
+      </w:r>
+      <w:proofErr w:type="spellEnd"/>
       <w:r>
         <w:rPr>
           <w:rFonts w:ascii="Arial" w:eastAsia="Times New Roman" w:hAnsi="Arial" w:cs="Arial"/>
@@ -3641,7 +4733,27 @@
           <w:szCs w:val="24"/>
           <w:lang w:val="ro-RO"/>
         </w:rPr>
-        <w:t>od-ul ce va rula pe acesta</w:t>
+        <w:t>od-</w:t>
+      </w:r>
+      <w:proofErr w:type="spellStart"/>
+      <w:r>
+        <w:rPr>
+          <w:rFonts w:ascii="Arial" w:eastAsia="Times New Roman" w:hAnsi="Arial" w:cs="Arial"/>
+          <w:sz w:val="24"/>
+          <w:szCs w:val="24"/>
+          <w:lang w:val="ro-RO"/>
+        </w:rPr>
+        <w:t>ul</w:t>
+      </w:r>
+      <w:proofErr w:type="spellEnd"/>
+      <w:r>
+        <w:rPr>
+          <w:rFonts w:ascii="Arial" w:eastAsia="Times New Roman" w:hAnsi="Arial" w:cs="Arial"/>
+          <w:sz w:val="24"/>
+          <w:szCs w:val="24"/>
+          <w:lang w:val="ro-RO"/>
+        </w:rPr>
+        <w:t xml:space="preserve"> ce va rula pe acesta</w:t>
       </w:r>
       <w:r>
         <w:rPr>
@@ -3659,7 +4771,27 @@
           <w:szCs w:val="24"/>
           <w:lang w:val="ro-RO"/>
         </w:rPr>
-        <w:t xml:space="preserve"> index.php .</w:t>
+        <w:t xml:space="preserve"> </w:t>
+      </w:r>
+      <w:proofErr w:type="spellStart"/>
+      <w:r>
+        <w:rPr>
+          <w:rFonts w:ascii="Arial" w:eastAsia="Times New Roman" w:hAnsi="Arial" w:cs="Arial"/>
+          <w:sz w:val="24"/>
+          <w:szCs w:val="24"/>
+          <w:lang w:val="ro-RO"/>
+        </w:rPr>
+        <w:t>index.php</w:t>
+      </w:r>
+      <w:proofErr w:type="spellEnd"/>
+      <w:r>
+        <w:rPr>
+          <w:rFonts w:ascii="Arial" w:eastAsia="Times New Roman" w:hAnsi="Arial" w:cs="Arial"/>
+          <w:sz w:val="24"/>
+          <w:szCs w:val="24"/>
+          <w:lang w:val="ro-RO"/>
+        </w:rPr>
+        <w:t xml:space="preserve"> .</w:t>
       </w:r>
     </w:p>
     <w:p>
@@ -3688,6 +4820,7 @@
         </w:rPr>
         <w:t xml:space="preserve">Analizați fișierul </w:t>
       </w:r>
+      <w:proofErr w:type="spellStart"/>
       <w:r>
         <w:rPr>
           <w:rFonts w:ascii="Arial" w:eastAsia="Times New Roman" w:hAnsi="Arial" w:cs="Arial"/>
@@ -3701,6 +4834,7 @@
         </w:rPr>
         <w:t>Dockerfile</w:t>
       </w:r>
+      <w:proofErr w:type="spellEnd"/>
       <w:r>
         <w:rPr>
           <w:rFonts w:ascii="Arial" w:eastAsia="Times New Roman" w:hAnsi="Arial" w:cs="Arial"/>
@@ -3748,7 +4882,67 @@
           <w:szCs w:val="24"/>
           <w:lang w:val="ro-RO"/>
         </w:rPr>
-        <w:t>Acesta pornește de la imaginea php pentru apache de pe dockerhub.</w:t>
+        <w:t xml:space="preserve">Acesta pornește de la imaginea </w:t>
+      </w:r>
+      <w:proofErr w:type="spellStart"/>
+      <w:r>
+        <w:rPr>
+          <w:rFonts w:ascii="Arial" w:eastAsia="Times New Roman" w:hAnsi="Arial" w:cs="Arial"/>
+          <w:sz w:val="24"/>
+          <w:szCs w:val="24"/>
+          <w:lang w:val="ro-RO"/>
+        </w:rPr>
+        <w:t>php</w:t>
+      </w:r>
+      <w:proofErr w:type="spellEnd"/>
+      <w:r>
+        <w:rPr>
+          <w:rFonts w:ascii="Arial" w:eastAsia="Times New Roman" w:hAnsi="Arial" w:cs="Arial"/>
+          <w:sz w:val="24"/>
+          <w:szCs w:val="24"/>
+          <w:lang w:val="ro-RO"/>
+        </w:rPr>
+        <w:t xml:space="preserve"> pentru </w:t>
+      </w:r>
+      <w:proofErr w:type="spellStart"/>
+      <w:r>
+        <w:rPr>
+          <w:rFonts w:ascii="Arial" w:eastAsia="Times New Roman" w:hAnsi="Arial" w:cs="Arial"/>
+          <w:sz w:val="24"/>
+          <w:szCs w:val="24"/>
+          <w:lang w:val="ro-RO"/>
+        </w:rPr>
+        <w:t>apache</w:t>
+      </w:r>
+      <w:proofErr w:type="spellEnd"/>
+      <w:r>
+        <w:rPr>
+          <w:rFonts w:ascii="Arial" w:eastAsia="Times New Roman" w:hAnsi="Arial" w:cs="Arial"/>
+          <w:sz w:val="24"/>
+          <w:szCs w:val="24"/>
+          <w:lang w:val="ro-RO"/>
+        </w:rPr>
+        <w:t xml:space="preserve"> de pe </w:t>
+      </w:r>
+      <w:proofErr w:type="spellStart"/>
+      <w:r>
+        <w:rPr>
+          <w:rFonts w:ascii="Arial" w:eastAsia="Times New Roman" w:hAnsi="Arial" w:cs="Arial"/>
+          <w:sz w:val="24"/>
+          <w:szCs w:val="24"/>
+          <w:lang w:val="ro-RO"/>
+        </w:rPr>
+        <w:t>dockerhub</w:t>
+      </w:r>
+      <w:proofErr w:type="spellEnd"/>
+      <w:r>
+        <w:rPr>
+          <w:rFonts w:ascii="Arial" w:eastAsia="Times New Roman" w:hAnsi="Arial" w:cs="Arial"/>
+          <w:sz w:val="24"/>
+          <w:szCs w:val="24"/>
+          <w:lang w:val="ro-RO"/>
+        </w:rPr>
+        <w:t>.</w:t>
       </w:r>
     </w:p>
     <w:p>
@@ -3775,8 +4969,29 @@
           <w:szCs w:val="24"/>
           <w:lang w:val="ro-RO"/>
         </w:rPr>
-        <w:t xml:space="preserve">Se instalează suport php pentru a putea comunica cu un server </w:t>
-      </w:r>
+        <w:t xml:space="preserve">Se instalează suport </w:t>
+      </w:r>
+      <w:proofErr w:type="spellStart"/>
+      <w:r>
+        <w:rPr>
+          <w:rFonts w:ascii="Arial" w:eastAsia="Times New Roman" w:hAnsi="Arial" w:cs="Arial"/>
+          <w:sz w:val="24"/>
+          <w:szCs w:val="24"/>
+          <w:lang w:val="ro-RO"/>
+        </w:rPr>
+        <w:t>php</w:t>
+      </w:r>
+      <w:proofErr w:type="spellEnd"/>
+      <w:r>
+        <w:rPr>
+          <w:rFonts w:ascii="Arial" w:eastAsia="Times New Roman" w:hAnsi="Arial" w:cs="Arial"/>
+          <w:sz w:val="24"/>
+          <w:szCs w:val="24"/>
+          <w:lang w:val="ro-RO"/>
+        </w:rPr>
+        <w:t xml:space="preserve"> pentru a putea comunica cu un server </w:t>
+      </w:r>
+      <w:proofErr w:type="spellStart"/>
       <w:r>
         <w:rPr>
           <w:rFonts w:ascii="Arial" w:eastAsia="Times New Roman" w:hAnsi="Arial" w:cs="Arial"/>
@@ -3786,6 +5001,7 @@
         </w:rPr>
         <w:t>mysql</w:t>
       </w:r>
+      <w:proofErr w:type="spellEnd"/>
       <w:r>
         <w:rPr>
           <w:rFonts w:ascii="Arial" w:eastAsia="Times New Roman" w:hAnsi="Arial" w:cs="Arial"/>
@@ -3820,7 +5036,47 @@
           <w:szCs w:val="24"/>
           <w:lang w:val="ro-RO"/>
         </w:rPr>
-        <w:t>Se copiază fișierul index.php în /var/www/html/ . Acesta va fi rulat când accesăm serverul.</w:t>
+        <w:t xml:space="preserve">Se copiază fișierul </w:t>
+      </w:r>
+      <w:proofErr w:type="spellStart"/>
+      <w:r>
+        <w:rPr>
+          <w:rFonts w:ascii="Arial" w:eastAsia="Times New Roman" w:hAnsi="Arial" w:cs="Arial"/>
+          <w:sz w:val="24"/>
+          <w:szCs w:val="24"/>
+          <w:lang w:val="ro-RO"/>
+        </w:rPr>
+        <w:t>index.php</w:t>
+      </w:r>
+      <w:proofErr w:type="spellEnd"/>
+      <w:r>
+        <w:rPr>
+          <w:rFonts w:ascii="Arial" w:eastAsia="Times New Roman" w:hAnsi="Arial" w:cs="Arial"/>
+          <w:sz w:val="24"/>
+          <w:szCs w:val="24"/>
+          <w:lang w:val="ro-RO"/>
+        </w:rPr>
+        <w:t xml:space="preserve"> în /var/www/</w:t>
+      </w:r>
+      <w:proofErr w:type="spellStart"/>
+      <w:r>
+        <w:rPr>
+          <w:rFonts w:ascii="Arial" w:eastAsia="Times New Roman" w:hAnsi="Arial" w:cs="Arial"/>
+          <w:sz w:val="24"/>
+          <w:szCs w:val="24"/>
+          <w:lang w:val="ro-RO"/>
+        </w:rPr>
+        <w:t>html</w:t>
+      </w:r>
+      <w:proofErr w:type="spellEnd"/>
+      <w:r>
+        <w:rPr>
+          <w:rFonts w:ascii="Arial" w:eastAsia="Times New Roman" w:hAnsi="Arial" w:cs="Arial"/>
+          <w:sz w:val="24"/>
+          <w:szCs w:val="24"/>
+          <w:lang w:val="ro-RO"/>
+        </w:rPr>
+        <w:t>/ . Acesta va fi rulat când accesăm serverul.</w:t>
       </w:r>
     </w:p>
     <w:p>
@@ -3903,8 +5159,21 @@
           <w:szCs w:val="24"/>
           <w:lang w:val="ro-RO"/>
         </w:rPr>
-        <w:t xml:space="preserve"> calea către Dockerfile</w:t>
-      </w:r>
+        <w:t xml:space="preserve"> calea către </w:t>
+      </w:r>
+      <w:proofErr w:type="spellStart"/>
+      <w:r>
+        <w:rPr>
+          <w:rFonts w:ascii="Arial" w:eastAsia="Times New Roman" w:hAnsi="Arial" w:cs="Arial"/>
+          <w:b/>
+          <w:bCs/>
+          <w:sz w:val="24"/>
+          <w:szCs w:val="24"/>
+          <w:lang w:val="ro-RO"/>
+        </w:rPr>
+        <w:t>Dockerfile</w:t>
+      </w:r>
+      <w:proofErr w:type="spellEnd"/>
       <w:r>
         <w:rPr>
           <w:rFonts w:ascii="Arial" w:eastAsia="Times New Roman" w:hAnsi="Arial" w:cs="Arial"/>
@@ -4170,7 +5439,7 @@
           <w:szCs w:val="24"/>
           <w:lang w:val="ro-RO"/>
         </w:rPr>
-        <w:t>7</w:t>
+        <w:t>9</w:t>
       </w:r>
       <w:r>
         <w:rPr>
@@ -4260,7 +5529,27 @@
           <w:szCs w:val="24"/>
           <w:lang w:val="ro-RO"/>
         </w:rPr>
-        <w:t xml:space="preserve">Publicarea portului http </w:t>
+        <w:t xml:space="preserve">Publicarea portului </w:t>
+      </w:r>
+      <w:proofErr w:type="spellStart"/>
+      <w:r>
+        <w:rPr>
+          <w:rFonts w:ascii="Arial" w:eastAsia="Times New Roman" w:hAnsi="Arial" w:cs="Arial"/>
+          <w:sz w:val="24"/>
+          <w:szCs w:val="24"/>
+          <w:lang w:val="ro-RO"/>
+        </w:rPr>
+        <w:t>http</w:t>
+      </w:r>
+      <w:proofErr w:type="spellEnd"/>
+      <w:r>
+        <w:rPr>
+          <w:rFonts w:ascii="Arial" w:eastAsia="Times New Roman" w:hAnsi="Arial" w:cs="Arial"/>
+          <w:sz w:val="24"/>
+          <w:szCs w:val="24"/>
+          <w:lang w:val="ro-RO"/>
+        </w:rPr>
+        <w:t xml:space="preserve"> </w:t>
       </w:r>
       <w:r>
         <w:rPr>
@@ -4442,7 +5731,145 @@
           <w:szCs w:val="24"/>
           <w:lang w:val="ro-RO"/>
         </w:rPr>
-        <w:t xml:space="preserve">Laboratorul va fi prezentat. Veți intra pe rând pe teams. Va trebui să aveți terminal putty deschis la mașina principală și să dați docker serverice ls. Deasemenea va trebui să aveți deschis site-ul Azure și site-ul din </w:t>
+        <w:t xml:space="preserve">Laboratorul va fi prezentat. Veți intra pe rând pe </w:t>
+      </w:r>
+      <w:proofErr w:type="spellStart"/>
+      <w:r>
+        <w:rPr>
+          <w:rFonts w:ascii="Arial" w:eastAsia="Times New Roman" w:hAnsi="Arial" w:cs="Arial"/>
+          <w:sz w:val="24"/>
+          <w:szCs w:val="24"/>
+          <w:lang w:val="ro-RO"/>
+        </w:rPr>
+        <w:t>teams</w:t>
+      </w:r>
+      <w:proofErr w:type="spellEnd"/>
+      <w:r>
+        <w:rPr>
+          <w:rFonts w:ascii="Arial" w:eastAsia="Times New Roman" w:hAnsi="Arial" w:cs="Arial"/>
+          <w:sz w:val="24"/>
+          <w:szCs w:val="24"/>
+          <w:lang w:val="ro-RO"/>
+        </w:rPr>
+        <w:t xml:space="preserve">. Va trebui să aveți terminal </w:t>
+      </w:r>
+      <w:proofErr w:type="spellStart"/>
+      <w:r>
+        <w:rPr>
+          <w:rFonts w:ascii="Arial" w:eastAsia="Times New Roman" w:hAnsi="Arial" w:cs="Arial"/>
+          <w:sz w:val="24"/>
+          <w:szCs w:val="24"/>
+          <w:lang w:val="ro-RO"/>
+        </w:rPr>
+        <w:t>putty</w:t>
+      </w:r>
+      <w:proofErr w:type="spellEnd"/>
+      <w:r>
+        <w:rPr>
+          <w:rFonts w:ascii="Arial" w:eastAsia="Times New Roman" w:hAnsi="Arial" w:cs="Arial"/>
+          <w:sz w:val="24"/>
+          <w:szCs w:val="24"/>
+          <w:lang w:val="ro-RO"/>
+        </w:rPr>
+        <w:t xml:space="preserve"> deschis la mașina principală și să dați </w:t>
+      </w:r>
+      <w:proofErr w:type="spellStart"/>
+      <w:r>
+        <w:rPr>
+          <w:rFonts w:ascii="Arial" w:eastAsia="Times New Roman" w:hAnsi="Arial" w:cs="Arial"/>
+          <w:sz w:val="24"/>
+          <w:szCs w:val="24"/>
+          <w:lang w:val="ro-RO"/>
+        </w:rPr>
+        <w:t>docker</w:t>
+      </w:r>
+      <w:proofErr w:type="spellEnd"/>
+      <w:r>
+        <w:rPr>
+          <w:rFonts w:ascii="Arial" w:eastAsia="Times New Roman" w:hAnsi="Arial" w:cs="Arial"/>
+          <w:sz w:val="24"/>
+          <w:szCs w:val="24"/>
+          <w:lang w:val="ro-RO"/>
+        </w:rPr>
+        <w:t xml:space="preserve"> </w:t>
+      </w:r>
+      <w:proofErr w:type="spellStart"/>
+      <w:r>
+        <w:rPr>
+          <w:rFonts w:ascii="Arial" w:eastAsia="Times New Roman" w:hAnsi="Arial" w:cs="Arial"/>
+          <w:sz w:val="24"/>
+          <w:szCs w:val="24"/>
+          <w:lang w:val="ro-RO"/>
+        </w:rPr>
+        <w:t>serverice</w:t>
+      </w:r>
+      <w:proofErr w:type="spellEnd"/>
+      <w:r>
+        <w:rPr>
+          <w:rFonts w:ascii="Arial" w:eastAsia="Times New Roman" w:hAnsi="Arial" w:cs="Arial"/>
+          <w:sz w:val="24"/>
+          <w:szCs w:val="24"/>
+          <w:lang w:val="ro-RO"/>
+        </w:rPr>
+        <w:t xml:space="preserve"> </w:t>
+      </w:r>
+      <w:proofErr w:type="spellStart"/>
+      <w:r>
+        <w:rPr>
+          <w:rFonts w:ascii="Arial" w:eastAsia="Times New Roman" w:hAnsi="Arial" w:cs="Arial"/>
+          <w:sz w:val="24"/>
+          <w:szCs w:val="24"/>
+          <w:lang w:val="ro-RO"/>
+        </w:rPr>
+        <w:t>ls</w:t>
+      </w:r>
+      <w:proofErr w:type="spellEnd"/>
+      <w:r>
+        <w:rPr>
+          <w:rFonts w:ascii="Arial" w:eastAsia="Times New Roman" w:hAnsi="Arial" w:cs="Arial"/>
+          <w:sz w:val="24"/>
+          <w:szCs w:val="24"/>
+          <w:lang w:val="ro-RO"/>
+        </w:rPr>
+        <w:t>. De</w:t>
+      </w:r>
+      <w:r>
+        <w:rPr>
+          <w:rFonts w:ascii="Arial" w:eastAsia="Times New Roman" w:hAnsi="Arial" w:cs="Arial"/>
+          <w:sz w:val="24"/>
+          <w:szCs w:val="24"/>
+          <w:lang w:val="ro-RO"/>
+        </w:rPr>
+        <w:t xml:space="preserve"> </w:t>
+      </w:r>
+      <w:r>
+        <w:rPr>
+          <w:rFonts w:ascii="Arial" w:eastAsia="Times New Roman" w:hAnsi="Arial" w:cs="Arial"/>
+          <w:sz w:val="24"/>
+          <w:szCs w:val="24"/>
+          <w:lang w:val="ro-RO"/>
+        </w:rPr>
+        <w:t xml:space="preserve">asemenea va trebui să aveți deschis site-ul </w:t>
+      </w:r>
+      <w:proofErr w:type="spellStart"/>
+      <w:r>
+        <w:rPr>
+          <w:rFonts w:ascii="Arial" w:eastAsia="Times New Roman" w:hAnsi="Arial" w:cs="Arial"/>
+          <w:sz w:val="24"/>
+          <w:szCs w:val="24"/>
+          <w:lang w:val="ro-RO"/>
+        </w:rPr>
+        <w:t>Azure</w:t>
+      </w:r>
+      <w:proofErr w:type="spellEnd"/>
+      <w:r>
+        <w:rPr>
+          <w:rFonts w:ascii="Arial" w:eastAsia="Times New Roman" w:hAnsi="Arial" w:cs="Arial"/>
+          <w:sz w:val="24"/>
+          <w:szCs w:val="24"/>
+          <w:lang w:val="ro-RO"/>
+        </w:rPr>
+        <w:t xml:space="preserve"> și site-ul din </w:t>
       </w:r>
       <w:r>
         <w:rPr>
@@ -4495,7 +5922,79 @@
           <w:szCs w:val="24"/>
           <w:lang w:val="ro-RO"/>
         </w:rPr>
-        <w:t>După prezentarea laboratorului mergeți pe Azure în tab-ul Resources și ștergeți toate resursele create.</w:t>
+        <w:t xml:space="preserve">După prezentarea laboratorului mergeți pe </w:t>
+      </w:r>
+      <w:proofErr w:type="spellStart"/>
+      <w:r>
+        <w:rPr>
+          <w:rFonts w:ascii="Arial" w:eastAsia="Times New Roman" w:hAnsi="Arial" w:cs="Arial"/>
+          <w:b/>
+          <w:bCs/>
+          <w:sz w:val="24"/>
+          <w:szCs w:val="24"/>
+          <w:lang w:val="ro-RO"/>
+        </w:rPr>
+        <w:t>Azure</w:t>
+      </w:r>
+      <w:proofErr w:type="spellEnd"/>
+      <w:r>
+        <w:rPr>
+          <w:rFonts w:ascii="Arial" w:eastAsia="Times New Roman" w:hAnsi="Arial" w:cs="Arial"/>
+          <w:b/>
+          <w:bCs/>
+          <w:sz w:val="24"/>
+          <w:szCs w:val="24"/>
+          <w:lang w:val="ro-RO"/>
+        </w:rPr>
+        <w:t xml:space="preserve"> în </w:t>
+      </w:r>
+      <w:proofErr w:type="spellStart"/>
+      <w:r>
+        <w:rPr>
+          <w:rFonts w:ascii="Arial" w:eastAsia="Times New Roman" w:hAnsi="Arial" w:cs="Arial"/>
+          <w:b/>
+          <w:bCs/>
+          <w:sz w:val="24"/>
+          <w:szCs w:val="24"/>
+          <w:lang w:val="ro-RO"/>
+        </w:rPr>
+        <w:t>tab-ul</w:t>
+      </w:r>
+      <w:proofErr w:type="spellEnd"/>
+      <w:r>
+        <w:rPr>
+          <w:rFonts w:ascii="Arial" w:eastAsia="Times New Roman" w:hAnsi="Arial" w:cs="Arial"/>
+          <w:b/>
+          <w:bCs/>
+          <w:sz w:val="24"/>
+          <w:szCs w:val="24"/>
+          <w:lang w:val="ro-RO"/>
+        </w:rPr>
+        <w:t xml:space="preserve"> </w:t>
+      </w:r>
+      <w:proofErr w:type="spellStart"/>
+      <w:r>
+        <w:rPr>
+          <w:rFonts w:ascii="Arial" w:eastAsia="Times New Roman" w:hAnsi="Arial" w:cs="Arial"/>
+          <w:b/>
+          <w:bCs/>
+          <w:sz w:val="24"/>
+          <w:szCs w:val="24"/>
+          <w:lang w:val="ro-RO"/>
+        </w:rPr>
+        <w:t>Resources</w:t>
+      </w:r>
+      <w:proofErr w:type="spellEnd"/>
+      <w:r>
+        <w:rPr>
+          <w:rFonts w:ascii="Arial" w:eastAsia="Times New Roman" w:hAnsi="Arial" w:cs="Arial"/>
+          <w:b/>
+          <w:bCs/>
+          <w:sz w:val="24"/>
+          <w:szCs w:val="24"/>
+          <w:lang w:val="ro-RO"/>
+        </w:rPr>
+        <w:t xml:space="preserve"> și ștergeți toate resursele create.</w:t>
       </w:r>
     </w:p>
     <w:p>

</xml_diff>